<commit_message>
change device from nps to cuda
</commit_message>
<xml_diff>
--- a/hw2/report_template.docx
+++ b/hw2/report_template.docx
@@ -133,7 +133,7 @@
                           <w:p>
                             <w:pPr>
                               <w:rPr>
-                                <w:rFonts w:ascii="Times New Roman" w:eastAsia="標楷體" w:hAnsi="Times New Roman" w:cs="Times New Roman" w:hint="eastAsia"/>
+                                <w:rFonts w:ascii="Times New Roman" w:eastAsia="標楷體" w:hAnsi="Times New Roman" w:cs="Times New Roman"/>
                               </w:rPr>
                             </w:pPr>
                             <w:r>
@@ -152,7 +152,7 @@
                           <w:p>
                             <w:pPr>
                               <w:rPr>
-                                <w:rFonts w:ascii="Times New Roman" w:eastAsia="標楷體" w:hAnsi="Times New Roman" w:cs="Times New Roman" w:hint="eastAsia"/>
+                                <w:rFonts w:ascii="Times New Roman" w:eastAsia="標楷體" w:hAnsi="Times New Roman" w:cs="Times New Roman"/>
                               </w:rPr>
                             </w:pPr>
                             <w:r>
@@ -341,18 +341,10 @@
           <w:szCs w:val="28"/>
         </w:rPr>
       </w:pPr>
-      <w:r>
-        <w:rPr>
-          <w:rFonts w:ascii="Times New Roman" w:eastAsia="標楷體" w:hAnsi="Times New Roman" w:cs="Times New Roman"/>
-          <w:b/>
-          <w:sz w:val="28"/>
-          <w:szCs w:val="28"/>
-        </w:rPr>
-        <w:t>Ans:</w:t>
-      </w:r>
-    </w:p>
-    <w:p>
-      <w:pPr>
+    </w:p>
+    <w:p>
+      <w:pPr>
+        <w:ind w:firstLine="480"/>
         <w:rPr>
           <w:rFonts w:ascii="Times New Roman" w:eastAsia="標楷體" w:hAnsi="Times New Roman" w:cs="Times New Roman"/>
           <w:b/>
@@ -372,17 +364,19 @@
     </w:p>
     <w:p>
       <w:pPr>
-        <w:rPr>
-          <w:rFonts w:ascii="Times New Roman" w:eastAsia="標楷體" w:hAnsi="Times New Roman" w:cs="Times New Roman"/>
-          <w:b/>
-          <w:sz w:val="28"/>
-          <w:szCs w:val="28"/>
-        </w:rPr>
-      </w:pPr>
-      <w:r>
-        <w:rPr>
-          <w:rFonts w:ascii="Times New Roman" w:eastAsia="標楷體" w:hAnsi="Times New Roman" w:cs="Times New Roman"/>
-          <w:b/>
+        <w:ind w:firstLine="480"/>
+        <w:rPr>
+          <w:rFonts w:ascii="Times New Roman" w:eastAsia="標楷體" w:hAnsi="Times New Roman" w:cs="Times New Roman"/>
+          <w:b/>
+          <w:sz w:val="28"/>
+          <w:szCs w:val="28"/>
+        </w:rPr>
+      </w:pPr>
+      <w:r>
+        <w:rPr>
+          <w:rFonts w:ascii="Times New Roman" w:eastAsia="標楷體" w:hAnsi="Times New Roman" w:cs="Times New Roman"/>
+          <w:b/>
+          <w:noProof/>
           <w:sz w:val="28"/>
           <w:szCs w:val="28"/>
         </w:rPr>
@@ -425,6 +419,7 @@
     </w:p>
     <w:p>
       <w:pPr>
+        <w:ind w:firstLine="480"/>
         <w:rPr>
           <w:rFonts w:ascii="Times New Roman" w:eastAsia="標楷體" w:hAnsi="Times New Roman" w:cs="Times New Roman"/>
           <w:b/>
@@ -444,17 +439,19 @@
     </w:p>
     <w:p>
       <w:pPr>
-        <w:rPr>
-          <w:rFonts w:ascii="Times New Roman" w:eastAsia="標楷體" w:hAnsi="Times New Roman" w:cs="Times New Roman"/>
-          <w:b/>
-          <w:sz w:val="28"/>
-          <w:szCs w:val="28"/>
-        </w:rPr>
-      </w:pPr>
-      <w:r>
-        <w:rPr>
-          <w:rFonts w:ascii="Times New Roman" w:eastAsia="標楷體" w:hAnsi="Times New Roman" w:cs="Times New Roman"/>
-          <w:b/>
+        <w:ind w:firstLine="480"/>
+        <w:rPr>
+          <w:rFonts w:ascii="Times New Roman" w:eastAsia="標楷體" w:hAnsi="Times New Roman" w:cs="Times New Roman"/>
+          <w:b/>
+          <w:sz w:val="28"/>
+          <w:szCs w:val="28"/>
+        </w:rPr>
+      </w:pPr>
+      <w:r>
+        <w:rPr>
+          <w:rFonts w:ascii="Times New Roman" w:eastAsia="標楷體" w:hAnsi="Times New Roman" w:cs="Times New Roman"/>
+          <w:b/>
+          <w:noProof/>
           <w:sz w:val="28"/>
           <w:szCs w:val="28"/>
         </w:rPr>
@@ -523,42 +520,165 @@
         </w:rPr>
         <w:t>• Compare the results/accuracy of both settings and explain the result. (5%)</w:t>
       </w:r>
-      <w:r>
-        <w:rPr>
-          <w:rFonts w:ascii="Times New Roman" w:eastAsia="標楷體" w:hAnsi="Times New Roman" w:cs="Times New Roman"/>
-          <w:b/>
-          <w:sz w:val="28"/>
-          <w:szCs w:val="28"/>
-        </w:rPr>
-        <w:cr/>
-      </w:r>
-      <w:r>
-        <w:rPr>
-          <w:rFonts w:ascii="Times New Roman" w:eastAsia="標楷體" w:hAnsi="Times New Roman" w:cs="Times New Roman"/>
-          <w:b/>
-          <w:sz w:val="28"/>
-          <w:szCs w:val="28"/>
-        </w:rPr>
-        <w:t>Ans:</w:t>
-      </w:r>
-    </w:p>
-    <w:p>
-      <w:pPr>
-        <w:rPr>
-          <w:rFonts w:ascii="Times New Roman" w:eastAsia="標楷體" w:hAnsi="Times New Roman" w:cs="Times New Roman"/>
-          <w:b/>
-          <w:sz w:val="28"/>
-          <w:szCs w:val="28"/>
-        </w:rPr>
-      </w:pPr>
-      <w:r>
-        <w:rPr>
-          <w:rFonts w:ascii="Times New Roman" w:eastAsia="標楷體" w:hAnsi="Times New Roman" w:cs="Times New Roman"/>
-          <w:b/>
-          <w:sz w:val="28"/>
-          <w:szCs w:val="28"/>
-        </w:rPr>
-        <w:t>Tiny image accuracy: 0.204, Bag of sift accuracy: 0.6026667,</w:t>
+    </w:p>
+    <w:p>
+      <w:pPr>
+        <w:ind w:firstLine="480"/>
+        <w:rPr>
+          <w:rFonts w:ascii="Times New Roman" w:eastAsia="標楷體" w:hAnsi="Times New Roman" w:cs="Times New Roman"/>
+          <w:bCs/>
+          <w:sz w:val="28"/>
+          <w:szCs w:val="28"/>
+        </w:rPr>
+      </w:pPr>
+      <w:r>
+        <w:rPr>
+          <w:rFonts w:ascii="Times New Roman" w:eastAsia="標楷體" w:hAnsi="Times New Roman" w:cs="Times New Roman"/>
+          <w:bCs/>
+          <w:sz w:val="28"/>
+          <w:szCs w:val="28"/>
+        </w:rPr>
+        <w:t>Tiny image accuracy: 0.204, Bag of sift accuracy: 0.6026667</w:t>
+      </w:r>
+      <w:r>
+        <w:rPr>
+          <w:rFonts w:ascii="Times New Roman" w:eastAsia="標楷體" w:hAnsi="Times New Roman" w:cs="Times New Roman"/>
+          <w:bCs/>
+          <w:sz w:val="28"/>
+          <w:szCs w:val="28"/>
+        </w:rPr>
+        <w:t>.</w:t>
+      </w:r>
+    </w:p>
+    <w:p>
+      <w:pPr>
+        <w:ind w:firstLine="480"/>
+        <w:rPr>
+          <w:rFonts w:ascii="Times New Roman" w:eastAsia="標楷體" w:hAnsi="Times New Roman" w:cs="Times New Roman"/>
+          <w:bCs/>
+          <w:sz w:val="28"/>
+          <w:szCs w:val="28"/>
+        </w:rPr>
+      </w:pPr>
+      <w:r>
+        <w:rPr>
+          <w:rFonts w:ascii="Times New Roman" w:eastAsia="標楷體" w:hAnsi="Times New Roman" w:cs="Times New Roman"/>
+          <w:bCs/>
+          <w:sz w:val="28"/>
+          <w:szCs w:val="28"/>
+        </w:rPr>
+        <w:t>The accuracy of tiny image is very low. I think the reason is that the method compare</w:t>
+      </w:r>
+      <w:r>
+        <w:rPr>
+          <w:rFonts w:ascii="Times New Roman" w:eastAsia="標楷體" w:hAnsi="Times New Roman" w:cs="Times New Roman"/>
+          <w:bCs/>
+          <w:sz w:val="28"/>
+          <w:szCs w:val="28"/>
+        </w:rPr>
+        <w:t>s</w:t>
+      </w:r>
+      <w:r>
+        <w:rPr>
+          <w:rFonts w:ascii="Times New Roman" w:eastAsia="標楷體" w:hAnsi="Times New Roman" w:cs="Times New Roman"/>
+          <w:bCs/>
+          <w:sz w:val="28"/>
+          <w:szCs w:val="28"/>
+        </w:rPr>
+        <w:t xml:space="preserve"> </w:t>
+      </w:r>
+      <w:r>
+        <w:rPr>
+          <w:rFonts w:ascii="Times New Roman" w:eastAsia="標楷體" w:hAnsi="Times New Roman" w:cs="Times New Roman"/>
+          <w:bCs/>
+          <w:sz w:val="28"/>
+          <w:szCs w:val="28"/>
+        </w:rPr>
+        <w:lastRenderedPageBreak/>
+        <w:t>pictures directly without extracting any features</w:t>
+      </w:r>
+      <w:r>
+        <w:rPr>
+          <w:rFonts w:ascii="Times New Roman" w:eastAsia="標楷體" w:hAnsi="Times New Roman" w:cs="Times New Roman"/>
+          <w:bCs/>
+          <w:sz w:val="28"/>
+          <w:szCs w:val="28"/>
+        </w:rPr>
+        <w:t>. So even two picture</w:t>
+      </w:r>
+      <w:r>
+        <w:rPr>
+          <w:rFonts w:ascii="Times New Roman" w:eastAsia="標楷體" w:hAnsi="Times New Roman" w:cs="Times New Roman"/>
+          <w:bCs/>
+          <w:sz w:val="28"/>
+          <w:szCs w:val="28"/>
+        </w:rPr>
+        <w:t>s</w:t>
+      </w:r>
+      <w:r>
+        <w:rPr>
+          <w:rFonts w:ascii="Times New Roman" w:eastAsia="標楷體" w:hAnsi="Times New Roman" w:cs="Times New Roman"/>
+          <w:bCs/>
+          <w:sz w:val="28"/>
+          <w:szCs w:val="28"/>
+        </w:rPr>
+        <w:t xml:space="preserve"> </w:t>
+      </w:r>
+      <w:r>
+        <w:rPr>
+          <w:rFonts w:ascii="Times New Roman" w:eastAsia="標楷體" w:hAnsi="Times New Roman" w:cs="Times New Roman"/>
+          <w:bCs/>
+          <w:sz w:val="28"/>
+          <w:szCs w:val="28"/>
+        </w:rPr>
+        <w:t>are</w:t>
+      </w:r>
+      <w:r>
+        <w:rPr>
+          <w:rFonts w:ascii="Times New Roman" w:eastAsia="標楷體" w:hAnsi="Times New Roman" w:cs="Times New Roman"/>
+          <w:bCs/>
+          <w:sz w:val="28"/>
+          <w:szCs w:val="28"/>
+        </w:rPr>
+        <w:t xml:space="preserve"> in the same class, their features might show in different position, and the classifier can’t classify them properly.</w:t>
+      </w:r>
+    </w:p>
+    <w:p>
+      <w:pPr>
+        <w:ind w:firstLine="480"/>
+        <w:rPr>
+          <w:rFonts w:ascii="Times New Roman" w:eastAsia="標楷體" w:hAnsi="Times New Roman" w:cs="Times New Roman"/>
+          <w:bCs/>
+          <w:sz w:val="28"/>
+          <w:szCs w:val="28"/>
+        </w:rPr>
+      </w:pPr>
+      <w:r>
+        <w:rPr>
+          <w:rFonts w:ascii="Times New Roman" w:eastAsia="標楷體" w:hAnsi="Times New Roman" w:cs="Times New Roman"/>
+          <w:bCs/>
+          <w:sz w:val="28"/>
+          <w:szCs w:val="28"/>
+        </w:rPr>
+        <w:t>Unlike the tiny image method, bag of sift method has a quite high accuracy, and I think the reason is that it extracts features from a part of the picture. So even if two picture in the same class have features at different position, these features can be detected and used to classify these two picture</w:t>
+      </w:r>
+      <w:r>
+        <w:rPr>
+          <w:rFonts w:ascii="Times New Roman" w:eastAsia="標楷體" w:hAnsi="Times New Roman" w:cs="Times New Roman"/>
+          <w:bCs/>
+          <w:sz w:val="28"/>
+          <w:szCs w:val="28"/>
+        </w:rPr>
+        <w:t>s</w:t>
+      </w:r>
+      <w:r>
+        <w:rPr>
+          <w:rFonts w:ascii="Times New Roman" w:eastAsia="標楷體" w:hAnsi="Times New Roman" w:cs="Times New Roman"/>
+          <w:bCs/>
+          <w:sz w:val="28"/>
+          <w:szCs w:val="28"/>
+        </w:rPr>
+        <w:t>.</w:t>
       </w:r>
     </w:p>
     <w:p>
@@ -703,77 +823,38 @@
     </w:p>
     <w:p>
       <w:pPr>
-        <w:rPr>
-          <w:rFonts w:ascii="Times New Roman" w:eastAsia="標楷體" w:hAnsi="Times New Roman" w:cs="Times New Roman"/>
-          <w:b/>
-          <w:sz w:val="28"/>
-          <w:szCs w:val="28"/>
-        </w:rPr>
-      </w:pPr>
-      <w:r>
-        <w:rPr>
-          <w:rFonts w:ascii="Times New Roman" w:eastAsia="標楷體" w:hAnsi="Times New Roman" w:cs="Times New Roman" w:hint="eastAsia"/>
-          <w:b/>
-          <w:sz w:val="28"/>
-          <w:szCs w:val="28"/>
-        </w:rPr>
-        <w:t>A</w:t>
-      </w:r>
-      <w:r>
-        <w:rPr>
-          <w:rFonts w:ascii="Times New Roman" w:eastAsia="標楷體" w:hAnsi="Times New Roman" w:cs="Times New Roman"/>
-          <w:b/>
-          <w:sz w:val="28"/>
-          <w:szCs w:val="28"/>
-        </w:rPr>
-        <w:t>ns:</w:t>
-      </w:r>
-    </w:p>
-    <w:p>
-      <w:pPr>
-        <w:ind w:firstLine="480"/>
-        <w:rPr>
-          <w:rFonts w:ascii="Times New Roman" w:eastAsia="標楷體" w:hAnsi="Times New Roman" w:cs="Times New Roman"/>
-          <w:b/>
-          <w:sz w:val="28"/>
-          <w:szCs w:val="28"/>
-        </w:rPr>
-      </w:pPr>
-      <w:proofErr w:type="spellStart"/>
-      <w:r>
-        <w:rPr>
-          <w:rFonts w:ascii="Times New Roman" w:eastAsia="標楷體" w:hAnsi="Times New Roman" w:cs="Times New Roman"/>
-          <w:b/>
-          <w:sz w:val="28"/>
-          <w:szCs w:val="28"/>
-        </w:rPr>
-        <w:t>Mynet</w:t>
-      </w:r>
-      <w:proofErr w:type="spellEnd"/>
-      <w:r>
-        <w:rPr>
-          <w:rFonts w:ascii="Times New Roman" w:eastAsia="標楷體" w:hAnsi="Times New Roman" w:cs="Times New Roman"/>
-          <w:b/>
-          <w:sz w:val="28"/>
-          <w:szCs w:val="28"/>
-        </w:rPr>
-        <w:t>: 0.721</w:t>
-      </w:r>
-    </w:p>
-    <w:p>
-      <w:pPr>
-        <w:ind w:firstLine="480"/>
-        <w:rPr>
-          <w:rFonts w:ascii="Times New Roman" w:eastAsia="標楷體" w:hAnsi="Times New Roman" w:cs="Times New Roman"/>
-          <w:b/>
-          <w:sz w:val="28"/>
-          <w:szCs w:val="28"/>
-        </w:rPr>
-      </w:pPr>
-      <w:r>
-        <w:rPr>
-          <w:rFonts w:ascii="Times New Roman" w:eastAsia="標楷體" w:hAnsi="Times New Roman" w:cs="Times New Roman"/>
-          <w:b/>
+        <w:ind w:firstLine="480"/>
+        <w:rPr>
+          <w:rFonts w:ascii="Times New Roman" w:eastAsia="標楷體" w:hAnsi="Times New Roman" w:cs="Times New Roman"/>
+          <w:bCs/>
+          <w:sz w:val="28"/>
+          <w:szCs w:val="28"/>
+        </w:rPr>
+      </w:pPr>
+      <w:r>
+        <w:rPr>
+          <w:rFonts w:ascii="Times New Roman" w:eastAsia="標楷體" w:hAnsi="Times New Roman" w:cs="Times New Roman"/>
+          <w:bCs/>
+          <w:sz w:val="28"/>
+          <w:szCs w:val="28"/>
+        </w:rPr>
+        <w:t>Mynet: 0.721</w:t>
+      </w:r>
+    </w:p>
+    <w:p>
+      <w:pPr>
+        <w:ind w:firstLine="480"/>
+        <w:rPr>
+          <w:rFonts w:ascii="Times New Roman" w:eastAsia="標楷體" w:hAnsi="Times New Roman" w:cs="Times New Roman"/>
+          <w:bCs/>
+          <w:sz w:val="28"/>
+          <w:szCs w:val="28"/>
+        </w:rPr>
+      </w:pPr>
+      <w:r>
+        <w:rPr>
+          <w:rFonts w:ascii="Times New Roman" w:eastAsia="標楷體" w:hAnsi="Times New Roman" w:cs="Times New Roman"/>
+          <w:bCs/>
           <w:sz w:val="28"/>
           <w:szCs w:val="28"/>
         </w:rPr>
@@ -825,66 +906,2196 @@
           <w:sz w:val="28"/>
           <w:szCs w:val="28"/>
         </w:rPr>
-        <w:t xml:space="preserve"> Print the network architecture &amp; number of parameters of both models. What is the main difference between </w:t>
-      </w:r>
-      <w:proofErr w:type="spellStart"/>
-      <w:r>
-        <w:rPr>
-          <w:rFonts w:ascii="Times New Roman" w:eastAsia="標楷體" w:hAnsi="Times New Roman" w:cs="Times New Roman"/>
-          <w:b/>
-          <w:sz w:val="28"/>
-          <w:szCs w:val="28"/>
-        </w:rPr>
-        <w:t>ResNet</w:t>
-      </w:r>
-      <w:proofErr w:type="spellEnd"/>
-      <w:r>
-        <w:rPr>
-          <w:rFonts w:ascii="Times New Roman" w:eastAsia="標楷體" w:hAnsi="Times New Roman" w:cs="Times New Roman"/>
-          <w:b/>
-          <w:sz w:val="28"/>
-          <w:szCs w:val="28"/>
-        </w:rPr>
-        <w:t xml:space="preserve"> and other CNN architectures? (5%)</w:t>
-      </w:r>
-    </w:p>
-    <w:p>
-      <w:pPr>
-        <w:rPr>
-          <w:rFonts w:ascii="Times New Roman" w:eastAsia="標楷體" w:hAnsi="Times New Roman" w:cs="Times New Roman"/>
-          <w:b/>
-          <w:sz w:val="28"/>
-          <w:szCs w:val="28"/>
-        </w:rPr>
-      </w:pPr>
-      <w:r>
-        <w:rPr>
-          <w:rFonts w:ascii="Times New Roman" w:eastAsia="標楷體" w:hAnsi="Times New Roman" w:cs="Times New Roman" w:hint="eastAsia"/>
-          <w:b/>
-          <w:sz w:val="28"/>
-          <w:szCs w:val="28"/>
-        </w:rPr>
-        <w:t>A</w:t>
-      </w:r>
-      <w:r>
-        <w:rPr>
-          <w:rFonts w:ascii="Times New Roman" w:eastAsia="標楷體" w:hAnsi="Times New Roman" w:cs="Times New Roman"/>
-          <w:b/>
-          <w:sz w:val="28"/>
-          <w:szCs w:val="28"/>
-        </w:rPr>
-        <w:t>ns:</w:t>
-      </w:r>
-    </w:p>
-    <w:p>
-      <w:pPr>
-        <w:rPr>
-          <w:rFonts w:ascii="Times New Roman" w:eastAsia="標楷體" w:hAnsi="Times New Roman" w:cs="Times New Roman"/>
-          <w:b/>
-          <w:sz w:val="28"/>
-          <w:szCs w:val="28"/>
-        </w:rPr>
-      </w:pPr>
+        <w:t xml:space="preserve"> Print the network architecture &amp; number of parameters of both models. What is the main difference between ResNet and other CNN architectures? (5%)</w:t>
+      </w:r>
+    </w:p>
+    <w:p>
+      <w:pPr>
+        <w:rPr>
+          <w:rFonts w:ascii="Times New Roman" w:eastAsia="標楷體" w:hAnsi="Times New Roman" w:cs="Times New Roman"/>
+          <w:b/>
+          <w:sz w:val="28"/>
+          <w:szCs w:val="28"/>
+        </w:rPr>
+      </w:pPr>
+    </w:p>
+    <w:p>
+      <w:pPr>
+        <w:rPr>
+          <w:rFonts w:ascii="Times New Roman" w:eastAsia="標楷體" w:hAnsi="Times New Roman" w:cs="Times New Roman"/>
+          <w:b/>
+          <w:sz w:val="28"/>
+          <w:szCs w:val="28"/>
+        </w:rPr>
+      </w:pPr>
+      <w:r>
+        <w:rPr>
+          <w:rFonts w:ascii="Times New Roman" w:eastAsia="標楷體" w:hAnsi="Times New Roman" w:cs="Times New Roman"/>
+          <w:b/>
+          <w:sz w:val="28"/>
+          <w:szCs w:val="28"/>
+        </w:rPr>
+        <w:tab/>
+        <w:t xml:space="preserve">Mynet: </w:t>
+      </w:r>
+    </w:p>
+    <w:p>
+      <w:pPr>
+        <w:rPr>
+          <w:rFonts w:ascii="Times New Roman" w:eastAsia="標楷體" w:hAnsi="Times New Roman" w:cs="Times New Roman"/>
+          <w:bCs/>
+          <w:sz w:val="28"/>
+          <w:szCs w:val="28"/>
+        </w:rPr>
+      </w:pPr>
+      <w:r>
+        <w:rPr>
+          <w:rFonts w:ascii="Times New Roman" w:eastAsia="標楷體" w:hAnsi="Times New Roman" w:cs="Times New Roman"/>
+          <w:b/>
+          <w:sz w:val="28"/>
+          <w:szCs w:val="28"/>
+        </w:rPr>
+        <w:tab/>
+      </w:r>
+      <w:r>
+        <w:rPr>
+          <w:rFonts w:ascii="Times New Roman" w:eastAsia="標楷體" w:hAnsi="Times New Roman" w:cs="Times New Roman"/>
+          <w:b/>
+          <w:sz w:val="28"/>
+          <w:szCs w:val="28"/>
+        </w:rPr>
+        <w:tab/>
+      </w:r>
+      <w:r>
+        <w:rPr>
+          <w:rFonts w:ascii="Times New Roman" w:eastAsia="標楷體" w:hAnsi="Times New Roman" w:cs="Times New Roman"/>
+          <w:bCs/>
+          <w:sz w:val="28"/>
+          <w:szCs w:val="28"/>
+        </w:rPr>
+        <w:t>Number of parameters: 586250</w:t>
+      </w:r>
+    </w:p>
+    <w:p>
+      <w:pPr>
+        <w:ind w:leftChars="400" w:left="960"/>
+        <w:rPr>
+          <w:rFonts w:ascii="Times New Roman" w:eastAsia="標楷體" w:hAnsi="Times New Roman" w:cs="Times New Roman"/>
+          <w:bCs/>
+          <w:sz w:val="28"/>
+          <w:szCs w:val="28"/>
+        </w:rPr>
+      </w:pPr>
+      <w:r>
+        <w:rPr>
+          <w:rFonts w:ascii="Times New Roman" w:eastAsia="標楷體" w:hAnsi="Times New Roman" w:cs="Times New Roman"/>
+          <w:bCs/>
+          <w:sz w:val="28"/>
+          <w:szCs w:val="28"/>
+        </w:rPr>
+        <w:t>MyNet(</w:t>
+      </w:r>
+    </w:p>
+    <w:p>
+      <w:pPr>
+        <w:ind w:leftChars="400" w:left="960"/>
+        <w:rPr>
+          <w:rFonts w:ascii="Times New Roman" w:eastAsia="標楷體" w:hAnsi="Times New Roman" w:cs="Times New Roman"/>
+          <w:bCs/>
+          <w:sz w:val="28"/>
+          <w:szCs w:val="28"/>
+        </w:rPr>
+      </w:pPr>
+      <w:r>
+        <w:rPr>
+          <w:rFonts w:ascii="Times New Roman" w:eastAsia="標楷體" w:hAnsi="Times New Roman" w:cs="Times New Roman"/>
+          <w:bCs/>
+          <w:sz w:val="28"/>
+          <w:szCs w:val="28"/>
+        </w:rPr>
+        <w:t xml:space="preserve">  (cnn): Sequential(</w:t>
+      </w:r>
+    </w:p>
+    <w:p>
+      <w:pPr>
+        <w:ind w:leftChars="400" w:left="960"/>
+        <w:rPr>
+          <w:rFonts w:ascii="Times New Roman" w:eastAsia="標楷體" w:hAnsi="Times New Roman" w:cs="Times New Roman"/>
+          <w:bCs/>
+          <w:sz w:val="28"/>
+          <w:szCs w:val="28"/>
+        </w:rPr>
+      </w:pPr>
+      <w:r>
+        <w:rPr>
+          <w:rFonts w:ascii="Times New Roman" w:eastAsia="標楷體" w:hAnsi="Times New Roman" w:cs="Times New Roman"/>
+          <w:bCs/>
+          <w:sz w:val="28"/>
+          <w:szCs w:val="28"/>
+        </w:rPr>
+        <w:t xml:space="preserve">    (0): Conv2d(3, 32, kernel_size=(3, 3), stride=(1, 1), padding=(1, 1))</w:t>
+      </w:r>
+    </w:p>
+    <w:p>
+      <w:pPr>
+        <w:ind w:leftChars="400" w:left="960"/>
+        <w:rPr>
+          <w:rFonts w:ascii="Times New Roman" w:eastAsia="標楷體" w:hAnsi="Times New Roman" w:cs="Times New Roman"/>
+          <w:bCs/>
+          <w:sz w:val="28"/>
+          <w:szCs w:val="28"/>
+        </w:rPr>
+      </w:pPr>
+      <w:r>
+        <w:rPr>
+          <w:rFonts w:ascii="Times New Roman" w:eastAsia="標楷體" w:hAnsi="Times New Roman" w:cs="Times New Roman"/>
+          <w:bCs/>
+          <w:sz w:val="28"/>
+          <w:szCs w:val="28"/>
+        </w:rPr>
+        <w:t xml:space="preserve">    (1): ReLU()</w:t>
+      </w:r>
+    </w:p>
+    <w:p>
+      <w:pPr>
+        <w:ind w:leftChars="400" w:left="960"/>
+        <w:rPr>
+          <w:rFonts w:ascii="Times New Roman" w:eastAsia="標楷體" w:hAnsi="Times New Roman" w:cs="Times New Roman"/>
+          <w:bCs/>
+          <w:sz w:val="28"/>
+          <w:szCs w:val="28"/>
+        </w:rPr>
+      </w:pPr>
+      <w:r>
+        <w:rPr>
+          <w:rFonts w:ascii="Times New Roman" w:eastAsia="標楷體" w:hAnsi="Times New Roman" w:cs="Times New Roman"/>
+          <w:bCs/>
+          <w:sz w:val="28"/>
+          <w:szCs w:val="28"/>
+        </w:rPr>
+        <w:t xml:space="preserve">    (2): MaxPool2d(kernel_size=2, stride=2, padding=0, dilation=1, ceil_mode=False)</w:t>
+      </w:r>
+    </w:p>
+    <w:p>
+      <w:pPr>
+        <w:ind w:leftChars="400" w:left="960"/>
+        <w:rPr>
+          <w:rFonts w:ascii="Times New Roman" w:eastAsia="標楷體" w:hAnsi="Times New Roman" w:cs="Times New Roman"/>
+          <w:bCs/>
+          <w:sz w:val="28"/>
+          <w:szCs w:val="28"/>
+        </w:rPr>
+      </w:pPr>
+      <w:r>
+        <w:rPr>
+          <w:rFonts w:ascii="Times New Roman" w:eastAsia="標楷體" w:hAnsi="Times New Roman" w:cs="Times New Roman"/>
+          <w:bCs/>
+          <w:sz w:val="28"/>
+          <w:szCs w:val="28"/>
+        </w:rPr>
+        <w:t xml:space="preserve">    (3): Conv2d(32, 64, kernel_size=(3, 3), stride=(1, 1), padding=(1, 1))</w:t>
+      </w:r>
+    </w:p>
+    <w:p>
+      <w:pPr>
+        <w:ind w:leftChars="400" w:left="960"/>
+        <w:rPr>
+          <w:rFonts w:ascii="Times New Roman" w:eastAsia="標楷體" w:hAnsi="Times New Roman" w:cs="Times New Roman"/>
+          <w:bCs/>
+          <w:sz w:val="28"/>
+          <w:szCs w:val="28"/>
+        </w:rPr>
+      </w:pPr>
+      <w:r>
+        <w:rPr>
+          <w:rFonts w:ascii="Times New Roman" w:eastAsia="標楷體" w:hAnsi="Times New Roman" w:cs="Times New Roman"/>
+          <w:bCs/>
+          <w:sz w:val="28"/>
+          <w:szCs w:val="28"/>
+        </w:rPr>
+        <w:t xml:space="preserve">    (4): ReLU()</w:t>
+      </w:r>
+    </w:p>
+    <w:p>
+      <w:pPr>
+        <w:ind w:leftChars="400" w:left="960"/>
+        <w:rPr>
+          <w:rFonts w:ascii="Times New Roman" w:eastAsia="標楷體" w:hAnsi="Times New Roman" w:cs="Times New Roman"/>
+          <w:bCs/>
+          <w:sz w:val="28"/>
+          <w:szCs w:val="28"/>
+        </w:rPr>
+      </w:pPr>
+      <w:r>
+        <w:rPr>
+          <w:rFonts w:ascii="Times New Roman" w:eastAsia="標楷體" w:hAnsi="Times New Roman" w:cs="Times New Roman"/>
+          <w:bCs/>
+          <w:sz w:val="28"/>
+          <w:szCs w:val="28"/>
+        </w:rPr>
+        <w:t xml:space="preserve">    (5): MaxPool2d(kernel_size=2, stride=2, padding=0, dilation=1, ceil_mode=False)</w:t>
+      </w:r>
+    </w:p>
+    <w:p>
+      <w:pPr>
+        <w:ind w:leftChars="400" w:left="960"/>
+        <w:rPr>
+          <w:rFonts w:ascii="Times New Roman" w:eastAsia="標楷體" w:hAnsi="Times New Roman" w:cs="Times New Roman"/>
+          <w:bCs/>
+          <w:sz w:val="28"/>
+          <w:szCs w:val="28"/>
+        </w:rPr>
+      </w:pPr>
+      <w:r>
+        <w:rPr>
+          <w:rFonts w:ascii="Times New Roman" w:eastAsia="標楷體" w:hAnsi="Times New Roman" w:cs="Times New Roman"/>
+          <w:bCs/>
+          <w:sz w:val="28"/>
+          <w:szCs w:val="28"/>
+        </w:rPr>
+        <w:t xml:space="preserve">    (6): Conv2d(64, 64, kernel_size=(3, 3), stride=(1, 1), padding=(1, 1))</w:t>
+      </w:r>
+    </w:p>
+    <w:p>
+      <w:pPr>
+        <w:ind w:leftChars="400" w:left="960"/>
+        <w:rPr>
+          <w:rFonts w:ascii="Times New Roman" w:eastAsia="標楷體" w:hAnsi="Times New Roman" w:cs="Times New Roman"/>
+          <w:bCs/>
+          <w:sz w:val="28"/>
+          <w:szCs w:val="28"/>
+        </w:rPr>
+      </w:pPr>
+      <w:r>
+        <w:rPr>
+          <w:rFonts w:ascii="Times New Roman" w:eastAsia="標楷體" w:hAnsi="Times New Roman" w:cs="Times New Roman"/>
+          <w:bCs/>
+          <w:sz w:val="28"/>
+          <w:szCs w:val="28"/>
+        </w:rPr>
+        <w:t xml:space="preserve">    (7): ReLU()</w:t>
+      </w:r>
+    </w:p>
+    <w:p>
+      <w:pPr>
+        <w:ind w:leftChars="400" w:left="960"/>
+        <w:rPr>
+          <w:rFonts w:ascii="Times New Roman" w:eastAsia="標楷體" w:hAnsi="Times New Roman" w:cs="Times New Roman"/>
+          <w:bCs/>
+          <w:sz w:val="28"/>
+          <w:szCs w:val="28"/>
+        </w:rPr>
+      </w:pPr>
+      <w:r>
+        <w:rPr>
+          <w:rFonts w:ascii="Times New Roman" w:eastAsia="標楷體" w:hAnsi="Times New Roman" w:cs="Times New Roman"/>
+          <w:bCs/>
+          <w:sz w:val="28"/>
+          <w:szCs w:val="28"/>
+        </w:rPr>
+        <w:t xml:space="preserve">    (8): MaxPool2d(kernel_size=2, stride=2, padding=0, dilation=1, ceil_mode=False)</w:t>
+      </w:r>
+    </w:p>
+    <w:p>
+      <w:pPr>
+        <w:ind w:leftChars="400" w:left="960"/>
+        <w:rPr>
+          <w:rFonts w:ascii="Times New Roman" w:eastAsia="標楷體" w:hAnsi="Times New Roman" w:cs="Times New Roman"/>
+          <w:bCs/>
+          <w:sz w:val="28"/>
+          <w:szCs w:val="28"/>
+        </w:rPr>
+      </w:pPr>
+      <w:r>
+        <w:rPr>
+          <w:rFonts w:ascii="Times New Roman" w:eastAsia="標楷體" w:hAnsi="Times New Roman" w:cs="Times New Roman"/>
+          <w:bCs/>
+          <w:sz w:val="28"/>
+          <w:szCs w:val="28"/>
+        </w:rPr>
+        <w:t xml:space="preserve">    (9): Flatten(start_dim=1, end_dim=-1)</w:t>
+      </w:r>
+    </w:p>
+    <w:p>
+      <w:pPr>
+        <w:ind w:leftChars="400" w:left="960"/>
+        <w:rPr>
+          <w:rFonts w:ascii="Times New Roman" w:eastAsia="標楷體" w:hAnsi="Times New Roman" w:cs="Times New Roman"/>
+          <w:bCs/>
+          <w:sz w:val="28"/>
+          <w:szCs w:val="28"/>
+        </w:rPr>
+      </w:pPr>
+      <w:r>
+        <w:rPr>
+          <w:rFonts w:ascii="Times New Roman" w:eastAsia="標楷體" w:hAnsi="Times New Roman" w:cs="Times New Roman"/>
+          <w:bCs/>
+          <w:sz w:val="28"/>
+          <w:szCs w:val="28"/>
+        </w:rPr>
+        <w:t xml:space="preserve">    (10): Linear(in_features=1024, out_features=512, bias=True)</w:t>
+      </w:r>
+    </w:p>
+    <w:p>
+      <w:pPr>
+        <w:ind w:leftChars="400" w:left="960"/>
+        <w:rPr>
+          <w:rFonts w:ascii="Times New Roman" w:eastAsia="標楷體" w:hAnsi="Times New Roman" w:cs="Times New Roman"/>
+          <w:bCs/>
+          <w:sz w:val="28"/>
+          <w:szCs w:val="28"/>
+        </w:rPr>
+      </w:pPr>
+      <w:r>
+        <w:rPr>
+          <w:rFonts w:ascii="Times New Roman" w:eastAsia="標楷體" w:hAnsi="Times New Roman" w:cs="Times New Roman"/>
+          <w:bCs/>
+          <w:sz w:val="28"/>
+          <w:szCs w:val="28"/>
+        </w:rPr>
+        <w:t xml:space="preserve">    (11): ReLU()</w:t>
+      </w:r>
+    </w:p>
+    <w:p>
+      <w:pPr>
+        <w:ind w:leftChars="400" w:left="960"/>
+        <w:rPr>
+          <w:rFonts w:ascii="Times New Roman" w:eastAsia="標楷體" w:hAnsi="Times New Roman" w:cs="Times New Roman"/>
+          <w:bCs/>
+          <w:sz w:val="28"/>
+          <w:szCs w:val="28"/>
+        </w:rPr>
+      </w:pPr>
+      <w:r>
+        <w:rPr>
+          <w:rFonts w:ascii="Times New Roman" w:eastAsia="標楷體" w:hAnsi="Times New Roman" w:cs="Times New Roman"/>
+          <w:bCs/>
+          <w:sz w:val="28"/>
+          <w:szCs w:val="28"/>
+        </w:rPr>
+        <w:t xml:space="preserve">    (12): Linear(in_features=512, out_features=10, bias=True)</w:t>
+      </w:r>
+    </w:p>
+    <w:p>
+      <w:pPr>
+        <w:ind w:leftChars="400" w:left="960"/>
+        <w:rPr>
+          <w:rFonts w:ascii="Times New Roman" w:eastAsia="標楷體" w:hAnsi="Times New Roman" w:cs="Times New Roman"/>
+          <w:bCs/>
+          <w:sz w:val="28"/>
+          <w:szCs w:val="28"/>
+        </w:rPr>
+      </w:pPr>
+      <w:r>
+        <w:rPr>
+          <w:rFonts w:ascii="Times New Roman" w:eastAsia="標楷體" w:hAnsi="Times New Roman" w:cs="Times New Roman"/>
+          <w:bCs/>
+          <w:sz w:val="28"/>
+          <w:szCs w:val="28"/>
+        </w:rPr>
+        <w:t xml:space="preserve">  )</w:t>
+      </w:r>
+    </w:p>
+    <w:p>
+      <w:pPr>
+        <w:ind w:leftChars="400" w:left="960"/>
+        <w:rPr>
+          <w:rFonts w:ascii="Times New Roman" w:eastAsia="標楷體" w:hAnsi="Times New Roman" w:cs="Times New Roman"/>
+          <w:bCs/>
+          <w:sz w:val="28"/>
+          <w:szCs w:val="28"/>
+        </w:rPr>
+      </w:pPr>
+      <w:r>
+        <w:rPr>
+          <w:rFonts w:ascii="Times New Roman" w:eastAsia="標楷體" w:hAnsi="Times New Roman" w:cs="Times New Roman"/>
+          <w:bCs/>
+          <w:sz w:val="28"/>
+          <w:szCs w:val="28"/>
+        </w:rPr>
+        <w:t>)</w:t>
+      </w:r>
+    </w:p>
+    <w:p>
+      <w:pPr>
+        <w:ind w:firstLine="480"/>
+        <w:rPr>
+          <w:rFonts w:ascii="Times New Roman" w:eastAsia="標楷體" w:hAnsi="Times New Roman" w:cs="Times New Roman"/>
+          <w:b/>
+          <w:sz w:val="28"/>
+          <w:szCs w:val="28"/>
+        </w:rPr>
+      </w:pPr>
+      <w:r>
+        <w:rPr>
+          <w:rFonts w:ascii="Times New Roman" w:eastAsia="標楷體" w:hAnsi="Times New Roman" w:cs="Times New Roman"/>
+          <w:b/>
+          <w:sz w:val="28"/>
+          <w:szCs w:val="28"/>
+        </w:rPr>
+        <w:t xml:space="preserve">Resnet: </w:t>
+      </w:r>
+    </w:p>
+    <w:p>
+      <w:pPr>
+        <w:ind w:firstLine="480"/>
+        <w:rPr>
+          <w:rFonts w:ascii="Times New Roman" w:eastAsia="標楷體" w:hAnsi="Times New Roman" w:cs="Times New Roman"/>
+          <w:bCs/>
+          <w:sz w:val="28"/>
+          <w:szCs w:val="28"/>
+        </w:rPr>
+      </w:pPr>
+      <w:r>
+        <w:rPr>
+          <w:rFonts w:ascii="Times New Roman" w:eastAsia="標楷體" w:hAnsi="Times New Roman" w:cs="Times New Roman"/>
+          <w:b/>
+          <w:sz w:val="28"/>
+          <w:szCs w:val="28"/>
+        </w:rPr>
+        <w:tab/>
+      </w:r>
+      <w:r>
+        <w:rPr>
+          <w:rFonts w:ascii="Times New Roman" w:eastAsia="標楷體" w:hAnsi="Times New Roman" w:cs="Times New Roman"/>
+          <w:bCs/>
+          <w:sz w:val="28"/>
+          <w:szCs w:val="28"/>
+        </w:rPr>
+        <w:t>Number of parameters: 11173962</w:t>
+      </w:r>
+    </w:p>
+    <w:p>
+      <w:pPr>
+        <w:ind w:left="480" w:firstLine="480"/>
+        <w:rPr>
+          <w:rFonts w:ascii="Times New Roman" w:eastAsia="標楷體" w:hAnsi="Times New Roman" w:cs="Times New Roman"/>
+          <w:bCs/>
+          <w:sz w:val="28"/>
+          <w:szCs w:val="28"/>
+        </w:rPr>
+      </w:pPr>
+      <w:r>
+        <w:rPr>
+          <w:rFonts w:ascii="Times New Roman" w:eastAsia="標楷體" w:hAnsi="Times New Roman" w:cs="Times New Roman"/>
+          <w:bCs/>
+          <w:sz w:val="28"/>
+          <w:szCs w:val="28"/>
+        </w:rPr>
+        <w:lastRenderedPageBreak/>
+        <w:t>ResNet18(</w:t>
+      </w:r>
+    </w:p>
+    <w:p>
+      <w:pPr>
+        <w:ind w:firstLine="480"/>
+        <w:rPr>
+          <w:rFonts w:ascii="Times New Roman" w:eastAsia="標楷體" w:hAnsi="Times New Roman" w:cs="Times New Roman"/>
+          <w:bCs/>
+          <w:sz w:val="28"/>
+          <w:szCs w:val="28"/>
+        </w:rPr>
+      </w:pPr>
+      <w:r>
+        <w:rPr>
+          <w:rFonts w:ascii="Times New Roman" w:eastAsia="標楷體" w:hAnsi="Times New Roman" w:cs="Times New Roman"/>
+          <w:bCs/>
+          <w:sz w:val="28"/>
+          <w:szCs w:val="28"/>
+        </w:rPr>
+        <w:t xml:space="preserve">  (resnet): ResNet(</w:t>
+      </w:r>
+    </w:p>
+    <w:p>
+      <w:pPr>
+        <w:ind w:firstLine="480"/>
+        <w:rPr>
+          <w:rFonts w:ascii="Times New Roman" w:eastAsia="標楷體" w:hAnsi="Times New Roman" w:cs="Times New Roman"/>
+          <w:bCs/>
+          <w:sz w:val="28"/>
+          <w:szCs w:val="28"/>
+        </w:rPr>
+      </w:pPr>
+      <w:r>
+        <w:rPr>
+          <w:rFonts w:ascii="Times New Roman" w:eastAsia="標楷體" w:hAnsi="Times New Roman" w:cs="Times New Roman"/>
+          <w:bCs/>
+          <w:sz w:val="28"/>
+          <w:szCs w:val="28"/>
+        </w:rPr>
+        <w:t xml:space="preserve">    (conv1): Conv2d(3, 64, kernel_size=(3, 3), stride=(1, 1), padding=(1, 1), bias=False)</w:t>
+      </w:r>
+    </w:p>
+    <w:p>
+      <w:pPr>
+        <w:ind w:firstLine="480"/>
+        <w:rPr>
+          <w:rFonts w:ascii="Times New Roman" w:eastAsia="標楷體" w:hAnsi="Times New Roman" w:cs="Times New Roman"/>
+          <w:bCs/>
+          <w:sz w:val="28"/>
+          <w:szCs w:val="28"/>
+        </w:rPr>
+      </w:pPr>
+      <w:r>
+        <w:rPr>
+          <w:rFonts w:ascii="Times New Roman" w:eastAsia="標楷體" w:hAnsi="Times New Roman" w:cs="Times New Roman"/>
+          <w:bCs/>
+          <w:sz w:val="28"/>
+          <w:szCs w:val="28"/>
+        </w:rPr>
+        <w:t xml:space="preserve">    (bn1): BatchNorm2d(64, eps=1e-05, momentum=0.1, affine=True, track_running_stats=True)</w:t>
+      </w:r>
+    </w:p>
+    <w:p>
+      <w:pPr>
+        <w:ind w:firstLine="480"/>
+        <w:rPr>
+          <w:rFonts w:ascii="Times New Roman" w:eastAsia="標楷體" w:hAnsi="Times New Roman" w:cs="Times New Roman"/>
+          <w:bCs/>
+          <w:sz w:val="28"/>
+          <w:szCs w:val="28"/>
+        </w:rPr>
+      </w:pPr>
+      <w:r>
+        <w:rPr>
+          <w:rFonts w:ascii="Times New Roman" w:eastAsia="標楷體" w:hAnsi="Times New Roman" w:cs="Times New Roman"/>
+          <w:bCs/>
+          <w:sz w:val="28"/>
+          <w:szCs w:val="28"/>
+        </w:rPr>
+        <w:t xml:space="preserve">    (relu): ReLU(inplace=True)</w:t>
+      </w:r>
+    </w:p>
+    <w:p>
+      <w:pPr>
+        <w:ind w:firstLine="480"/>
+        <w:rPr>
+          <w:rFonts w:ascii="Times New Roman" w:eastAsia="標楷體" w:hAnsi="Times New Roman" w:cs="Times New Roman"/>
+          <w:bCs/>
+          <w:sz w:val="28"/>
+          <w:szCs w:val="28"/>
+        </w:rPr>
+      </w:pPr>
+      <w:r>
+        <w:rPr>
+          <w:rFonts w:ascii="Times New Roman" w:eastAsia="標楷體" w:hAnsi="Times New Roman" w:cs="Times New Roman"/>
+          <w:bCs/>
+          <w:sz w:val="28"/>
+          <w:szCs w:val="28"/>
+        </w:rPr>
+        <w:t xml:space="preserve">    (maxpool): Identity()</w:t>
+      </w:r>
+    </w:p>
+    <w:p>
+      <w:pPr>
+        <w:ind w:firstLine="480"/>
+        <w:rPr>
+          <w:rFonts w:ascii="Times New Roman" w:eastAsia="標楷體" w:hAnsi="Times New Roman" w:cs="Times New Roman"/>
+          <w:bCs/>
+          <w:sz w:val="28"/>
+          <w:szCs w:val="28"/>
+        </w:rPr>
+      </w:pPr>
+      <w:r>
+        <w:rPr>
+          <w:rFonts w:ascii="Times New Roman" w:eastAsia="標楷體" w:hAnsi="Times New Roman" w:cs="Times New Roman"/>
+          <w:bCs/>
+          <w:sz w:val="28"/>
+          <w:szCs w:val="28"/>
+        </w:rPr>
+        <w:t xml:space="preserve">    (layer1): Sequential(</w:t>
+      </w:r>
+    </w:p>
+    <w:p>
+      <w:pPr>
+        <w:ind w:firstLine="480"/>
+        <w:rPr>
+          <w:rFonts w:ascii="Times New Roman" w:eastAsia="標楷體" w:hAnsi="Times New Roman" w:cs="Times New Roman"/>
+          <w:bCs/>
+          <w:sz w:val="28"/>
+          <w:szCs w:val="28"/>
+        </w:rPr>
+      </w:pPr>
+      <w:r>
+        <w:rPr>
+          <w:rFonts w:ascii="Times New Roman" w:eastAsia="標楷體" w:hAnsi="Times New Roman" w:cs="Times New Roman"/>
+          <w:bCs/>
+          <w:sz w:val="28"/>
+          <w:szCs w:val="28"/>
+        </w:rPr>
+        <w:t xml:space="preserve">      (0): BasicBlock(</w:t>
+      </w:r>
+    </w:p>
+    <w:p>
+      <w:pPr>
+        <w:ind w:firstLine="480"/>
+        <w:rPr>
+          <w:rFonts w:ascii="Times New Roman" w:eastAsia="標楷體" w:hAnsi="Times New Roman" w:cs="Times New Roman"/>
+          <w:bCs/>
+          <w:sz w:val="28"/>
+          <w:szCs w:val="28"/>
+        </w:rPr>
+      </w:pPr>
+      <w:r>
+        <w:rPr>
+          <w:rFonts w:ascii="Times New Roman" w:eastAsia="標楷體" w:hAnsi="Times New Roman" w:cs="Times New Roman"/>
+          <w:bCs/>
+          <w:sz w:val="28"/>
+          <w:szCs w:val="28"/>
+        </w:rPr>
+        <w:t xml:space="preserve">        (conv1): Conv2d(64, 64, kernel_size=(3, 3), stride=(1, 1), padding=(1, 1), bias=False)</w:t>
+      </w:r>
+    </w:p>
+    <w:p>
+      <w:pPr>
+        <w:ind w:firstLine="480"/>
+        <w:rPr>
+          <w:rFonts w:ascii="Times New Roman" w:eastAsia="標楷體" w:hAnsi="Times New Roman" w:cs="Times New Roman"/>
+          <w:bCs/>
+          <w:sz w:val="28"/>
+          <w:szCs w:val="28"/>
+        </w:rPr>
+      </w:pPr>
+      <w:r>
+        <w:rPr>
+          <w:rFonts w:ascii="Times New Roman" w:eastAsia="標楷體" w:hAnsi="Times New Roman" w:cs="Times New Roman"/>
+          <w:bCs/>
+          <w:sz w:val="28"/>
+          <w:szCs w:val="28"/>
+        </w:rPr>
+        <w:t xml:space="preserve">        (bn1): BatchNorm2d(64, eps=1e-05, momentum=0.1, affine=True, track_running_stats=True)</w:t>
+      </w:r>
+    </w:p>
+    <w:p>
+      <w:pPr>
+        <w:ind w:firstLine="480"/>
+        <w:rPr>
+          <w:rFonts w:ascii="Times New Roman" w:eastAsia="標楷體" w:hAnsi="Times New Roman" w:cs="Times New Roman"/>
+          <w:bCs/>
+          <w:sz w:val="28"/>
+          <w:szCs w:val="28"/>
+        </w:rPr>
+      </w:pPr>
+      <w:r>
+        <w:rPr>
+          <w:rFonts w:ascii="Times New Roman" w:eastAsia="標楷體" w:hAnsi="Times New Roman" w:cs="Times New Roman"/>
+          <w:bCs/>
+          <w:sz w:val="28"/>
+          <w:szCs w:val="28"/>
+        </w:rPr>
+        <w:t xml:space="preserve">        (relu): ReLU(inplace=True)</w:t>
+      </w:r>
+    </w:p>
+    <w:p>
+      <w:pPr>
+        <w:ind w:firstLine="480"/>
+        <w:rPr>
+          <w:rFonts w:ascii="Times New Roman" w:eastAsia="標楷體" w:hAnsi="Times New Roman" w:cs="Times New Roman"/>
+          <w:bCs/>
+          <w:sz w:val="28"/>
+          <w:szCs w:val="28"/>
+        </w:rPr>
+      </w:pPr>
+      <w:r>
+        <w:rPr>
+          <w:rFonts w:ascii="Times New Roman" w:eastAsia="標楷體" w:hAnsi="Times New Roman" w:cs="Times New Roman"/>
+          <w:bCs/>
+          <w:sz w:val="28"/>
+          <w:szCs w:val="28"/>
+        </w:rPr>
+        <w:t xml:space="preserve">        (conv2): Conv2d(64, 64, kernel_size=(3, 3), stride=(1, 1), padding=(1, 1), bias=False)</w:t>
+      </w:r>
+    </w:p>
+    <w:p>
+      <w:pPr>
+        <w:ind w:firstLine="480"/>
+        <w:rPr>
+          <w:rFonts w:ascii="Times New Roman" w:eastAsia="標楷體" w:hAnsi="Times New Roman" w:cs="Times New Roman"/>
+          <w:bCs/>
+          <w:sz w:val="28"/>
+          <w:szCs w:val="28"/>
+        </w:rPr>
+      </w:pPr>
+      <w:r>
+        <w:rPr>
+          <w:rFonts w:ascii="Times New Roman" w:eastAsia="標楷體" w:hAnsi="Times New Roman" w:cs="Times New Roman"/>
+          <w:bCs/>
+          <w:sz w:val="28"/>
+          <w:szCs w:val="28"/>
+        </w:rPr>
+        <w:t xml:space="preserve">        (bn2): BatchNorm2d(64, eps=1e-05, momentum=0.1, affine=True, track_running_stats=True)</w:t>
+      </w:r>
+    </w:p>
+    <w:p>
+      <w:pPr>
+        <w:ind w:firstLine="480"/>
+        <w:rPr>
+          <w:rFonts w:ascii="Times New Roman" w:eastAsia="標楷體" w:hAnsi="Times New Roman" w:cs="Times New Roman"/>
+          <w:bCs/>
+          <w:sz w:val="28"/>
+          <w:szCs w:val="28"/>
+        </w:rPr>
+      </w:pPr>
+      <w:r>
+        <w:rPr>
+          <w:rFonts w:ascii="Times New Roman" w:eastAsia="標楷體" w:hAnsi="Times New Roman" w:cs="Times New Roman"/>
+          <w:bCs/>
+          <w:sz w:val="28"/>
+          <w:szCs w:val="28"/>
+        </w:rPr>
+        <w:t xml:space="preserve">      )</w:t>
+      </w:r>
+    </w:p>
+    <w:p>
+      <w:pPr>
+        <w:ind w:firstLine="480"/>
+        <w:rPr>
+          <w:rFonts w:ascii="Times New Roman" w:eastAsia="標楷體" w:hAnsi="Times New Roman" w:cs="Times New Roman"/>
+          <w:bCs/>
+          <w:sz w:val="28"/>
+          <w:szCs w:val="28"/>
+        </w:rPr>
+      </w:pPr>
+      <w:r>
+        <w:rPr>
+          <w:rFonts w:ascii="Times New Roman" w:eastAsia="標楷體" w:hAnsi="Times New Roman" w:cs="Times New Roman"/>
+          <w:bCs/>
+          <w:sz w:val="28"/>
+          <w:szCs w:val="28"/>
+        </w:rPr>
+        <w:t xml:space="preserve">      (1): BasicBlock(</w:t>
+      </w:r>
+    </w:p>
+    <w:p>
+      <w:pPr>
+        <w:ind w:firstLine="480"/>
+        <w:rPr>
+          <w:rFonts w:ascii="Times New Roman" w:eastAsia="標楷體" w:hAnsi="Times New Roman" w:cs="Times New Roman"/>
+          <w:bCs/>
+          <w:sz w:val="28"/>
+          <w:szCs w:val="28"/>
+        </w:rPr>
+      </w:pPr>
+      <w:r>
+        <w:rPr>
+          <w:rFonts w:ascii="Times New Roman" w:eastAsia="標楷體" w:hAnsi="Times New Roman" w:cs="Times New Roman"/>
+          <w:bCs/>
+          <w:sz w:val="28"/>
+          <w:szCs w:val="28"/>
+        </w:rPr>
+        <w:t xml:space="preserve">        (conv1): Conv2d(64, 64, kernel_size=(3, 3), stride=(1, 1), padding=(1, 1), bias=False)</w:t>
+      </w:r>
+    </w:p>
+    <w:p>
+      <w:pPr>
+        <w:ind w:firstLine="480"/>
+        <w:rPr>
+          <w:rFonts w:ascii="Times New Roman" w:eastAsia="標楷體" w:hAnsi="Times New Roman" w:cs="Times New Roman"/>
+          <w:bCs/>
+          <w:sz w:val="28"/>
+          <w:szCs w:val="28"/>
+        </w:rPr>
+      </w:pPr>
+      <w:r>
+        <w:rPr>
+          <w:rFonts w:ascii="Times New Roman" w:eastAsia="標楷體" w:hAnsi="Times New Roman" w:cs="Times New Roman"/>
+          <w:bCs/>
+          <w:sz w:val="28"/>
+          <w:szCs w:val="28"/>
+        </w:rPr>
+        <w:t xml:space="preserve">        (bn1): BatchNorm2d(64, eps=1e-05, momentum=0.1, affine=True, track_running_stats=True)</w:t>
+      </w:r>
+    </w:p>
+    <w:p>
+      <w:pPr>
+        <w:ind w:firstLine="480"/>
+        <w:rPr>
+          <w:rFonts w:ascii="Times New Roman" w:eastAsia="標楷體" w:hAnsi="Times New Roman" w:cs="Times New Roman"/>
+          <w:bCs/>
+          <w:sz w:val="28"/>
+          <w:szCs w:val="28"/>
+        </w:rPr>
+      </w:pPr>
+      <w:r>
+        <w:rPr>
+          <w:rFonts w:ascii="Times New Roman" w:eastAsia="標楷體" w:hAnsi="Times New Roman" w:cs="Times New Roman"/>
+          <w:bCs/>
+          <w:sz w:val="28"/>
+          <w:szCs w:val="28"/>
+        </w:rPr>
+        <w:t xml:space="preserve">        (relu): ReLU(inplace=True)</w:t>
+      </w:r>
+    </w:p>
+    <w:p>
+      <w:pPr>
+        <w:ind w:firstLine="480"/>
+        <w:rPr>
+          <w:rFonts w:ascii="Times New Roman" w:eastAsia="標楷體" w:hAnsi="Times New Roman" w:cs="Times New Roman"/>
+          <w:bCs/>
+          <w:sz w:val="28"/>
+          <w:szCs w:val="28"/>
+        </w:rPr>
+      </w:pPr>
+      <w:r>
+        <w:rPr>
+          <w:rFonts w:ascii="Times New Roman" w:eastAsia="標楷體" w:hAnsi="Times New Roman" w:cs="Times New Roman"/>
+          <w:bCs/>
+          <w:sz w:val="28"/>
+          <w:szCs w:val="28"/>
+        </w:rPr>
+        <w:t xml:space="preserve">        (conv2): Conv2d(64, 64, kernel_size=(3, 3), stride=(1, 1), padding=(1, 1), bias=False)</w:t>
+      </w:r>
+    </w:p>
+    <w:p>
+      <w:pPr>
+        <w:ind w:firstLine="480"/>
+        <w:rPr>
+          <w:rFonts w:ascii="Times New Roman" w:eastAsia="標楷體" w:hAnsi="Times New Roman" w:cs="Times New Roman"/>
+          <w:bCs/>
+          <w:sz w:val="28"/>
+          <w:szCs w:val="28"/>
+        </w:rPr>
+      </w:pPr>
+      <w:r>
+        <w:rPr>
+          <w:rFonts w:ascii="Times New Roman" w:eastAsia="標楷體" w:hAnsi="Times New Roman" w:cs="Times New Roman"/>
+          <w:bCs/>
+          <w:sz w:val="28"/>
+          <w:szCs w:val="28"/>
+        </w:rPr>
+        <w:t xml:space="preserve">        (bn2): BatchNorm2d(64, eps=1e-05, momentum=0.1, affine=True, track_running_stats=True)</w:t>
+      </w:r>
+    </w:p>
+    <w:p>
+      <w:pPr>
+        <w:ind w:firstLine="480"/>
+        <w:rPr>
+          <w:rFonts w:ascii="Times New Roman" w:eastAsia="標楷體" w:hAnsi="Times New Roman" w:cs="Times New Roman"/>
+          <w:bCs/>
+          <w:sz w:val="28"/>
+          <w:szCs w:val="28"/>
+        </w:rPr>
+      </w:pPr>
+      <w:r>
+        <w:rPr>
+          <w:rFonts w:ascii="Times New Roman" w:eastAsia="標楷體" w:hAnsi="Times New Roman" w:cs="Times New Roman"/>
+          <w:bCs/>
+          <w:sz w:val="28"/>
+          <w:szCs w:val="28"/>
+        </w:rPr>
+        <w:t xml:space="preserve">      )</w:t>
+      </w:r>
+    </w:p>
+    <w:p>
+      <w:pPr>
+        <w:ind w:firstLine="480"/>
+        <w:rPr>
+          <w:rFonts w:ascii="Times New Roman" w:eastAsia="標楷體" w:hAnsi="Times New Roman" w:cs="Times New Roman"/>
+          <w:bCs/>
+          <w:sz w:val="28"/>
+          <w:szCs w:val="28"/>
+        </w:rPr>
+      </w:pPr>
+      <w:r>
+        <w:rPr>
+          <w:rFonts w:ascii="Times New Roman" w:eastAsia="標楷體" w:hAnsi="Times New Roman" w:cs="Times New Roman"/>
+          <w:bCs/>
+          <w:sz w:val="28"/>
+          <w:szCs w:val="28"/>
+        </w:rPr>
+        <w:t xml:space="preserve">    )</w:t>
+      </w:r>
+    </w:p>
+    <w:p>
+      <w:pPr>
+        <w:ind w:firstLine="480"/>
+        <w:rPr>
+          <w:rFonts w:ascii="Times New Roman" w:eastAsia="標楷體" w:hAnsi="Times New Roman" w:cs="Times New Roman"/>
+          <w:bCs/>
+          <w:sz w:val="28"/>
+          <w:szCs w:val="28"/>
+        </w:rPr>
+      </w:pPr>
+      <w:r>
+        <w:rPr>
+          <w:rFonts w:ascii="Times New Roman" w:eastAsia="標楷體" w:hAnsi="Times New Roman" w:cs="Times New Roman"/>
+          <w:bCs/>
+          <w:sz w:val="28"/>
+          <w:szCs w:val="28"/>
+        </w:rPr>
+        <w:t xml:space="preserve">    (layer2): Sequential(</w:t>
+      </w:r>
+    </w:p>
+    <w:p>
+      <w:pPr>
+        <w:ind w:firstLine="480"/>
+        <w:rPr>
+          <w:rFonts w:ascii="Times New Roman" w:eastAsia="標楷體" w:hAnsi="Times New Roman" w:cs="Times New Roman"/>
+          <w:bCs/>
+          <w:sz w:val="28"/>
+          <w:szCs w:val="28"/>
+        </w:rPr>
+      </w:pPr>
+      <w:r>
+        <w:rPr>
+          <w:rFonts w:ascii="Times New Roman" w:eastAsia="標楷體" w:hAnsi="Times New Roman" w:cs="Times New Roman"/>
+          <w:bCs/>
+          <w:sz w:val="28"/>
+          <w:szCs w:val="28"/>
+        </w:rPr>
+        <w:t xml:space="preserve">      (0): BasicBlock(</w:t>
+      </w:r>
+    </w:p>
+    <w:p>
+      <w:pPr>
+        <w:ind w:firstLine="480"/>
+        <w:rPr>
+          <w:rFonts w:ascii="Times New Roman" w:eastAsia="標楷體" w:hAnsi="Times New Roman" w:cs="Times New Roman"/>
+          <w:bCs/>
+          <w:sz w:val="28"/>
+          <w:szCs w:val="28"/>
+        </w:rPr>
+      </w:pPr>
+      <w:r>
+        <w:rPr>
+          <w:rFonts w:ascii="Times New Roman" w:eastAsia="標楷體" w:hAnsi="Times New Roman" w:cs="Times New Roman"/>
+          <w:bCs/>
+          <w:sz w:val="28"/>
+          <w:szCs w:val="28"/>
+        </w:rPr>
+        <w:t xml:space="preserve">        (conv1): Conv2d(64, 128, kernel_size=(3, 3), stride=(2, 2), padding=(1, 1), bias=False)</w:t>
+      </w:r>
+    </w:p>
+    <w:p>
+      <w:pPr>
+        <w:ind w:firstLine="480"/>
+        <w:rPr>
+          <w:rFonts w:ascii="Times New Roman" w:eastAsia="標楷體" w:hAnsi="Times New Roman" w:cs="Times New Roman"/>
+          <w:bCs/>
+          <w:sz w:val="28"/>
+          <w:szCs w:val="28"/>
+        </w:rPr>
+      </w:pPr>
+      <w:r>
+        <w:rPr>
+          <w:rFonts w:ascii="Times New Roman" w:eastAsia="標楷體" w:hAnsi="Times New Roman" w:cs="Times New Roman"/>
+          <w:bCs/>
+          <w:sz w:val="28"/>
+          <w:szCs w:val="28"/>
+        </w:rPr>
+        <w:t xml:space="preserve">        (bn1): BatchNorm2d(128, eps=1e-05, momentum=0.1, affine=True, track_running_stats=True)</w:t>
+      </w:r>
+    </w:p>
+    <w:p>
+      <w:pPr>
+        <w:ind w:firstLine="480"/>
+        <w:rPr>
+          <w:rFonts w:ascii="Times New Roman" w:eastAsia="標楷體" w:hAnsi="Times New Roman" w:cs="Times New Roman"/>
+          <w:bCs/>
+          <w:sz w:val="28"/>
+          <w:szCs w:val="28"/>
+        </w:rPr>
+      </w:pPr>
+      <w:r>
+        <w:rPr>
+          <w:rFonts w:ascii="Times New Roman" w:eastAsia="標楷體" w:hAnsi="Times New Roman" w:cs="Times New Roman"/>
+          <w:bCs/>
+          <w:sz w:val="28"/>
+          <w:szCs w:val="28"/>
+        </w:rPr>
+        <w:t xml:space="preserve">        (relu): ReLU(inplace=True)</w:t>
+      </w:r>
+    </w:p>
+    <w:p>
+      <w:pPr>
+        <w:ind w:firstLine="480"/>
+        <w:rPr>
+          <w:rFonts w:ascii="Times New Roman" w:eastAsia="標楷體" w:hAnsi="Times New Roman" w:cs="Times New Roman"/>
+          <w:bCs/>
+          <w:sz w:val="28"/>
+          <w:szCs w:val="28"/>
+        </w:rPr>
+      </w:pPr>
+      <w:r>
+        <w:rPr>
+          <w:rFonts w:ascii="Times New Roman" w:eastAsia="標楷體" w:hAnsi="Times New Roman" w:cs="Times New Roman"/>
+          <w:bCs/>
+          <w:sz w:val="28"/>
+          <w:szCs w:val="28"/>
+        </w:rPr>
+        <w:t xml:space="preserve">        (conv2): Conv2d(128, 128, kernel_size=(3, 3), stride=(1, 1), padding=(1, 1), bias=False)</w:t>
+      </w:r>
+    </w:p>
+    <w:p>
+      <w:pPr>
+        <w:ind w:firstLine="480"/>
+        <w:rPr>
+          <w:rFonts w:ascii="Times New Roman" w:eastAsia="標楷體" w:hAnsi="Times New Roman" w:cs="Times New Roman"/>
+          <w:bCs/>
+          <w:sz w:val="28"/>
+          <w:szCs w:val="28"/>
+        </w:rPr>
+      </w:pPr>
+      <w:r>
+        <w:rPr>
+          <w:rFonts w:ascii="Times New Roman" w:eastAsia="標楷體" w:hAnsi="Times New Roman" w:cs="Times New Roman"/>
+          <w:bCs/>
+          <w:sz w:val="28"/>
+          <w:szCs w:val="28"/>
+        </w:rPr>
+        <w:t xml:space="preserve">        (bn2): BatchNorm2d(128, eps=1e-05, momentum=0.1, affine=True, </w:t>
+      </w:r>
+      <w:r>
+        <w:rPr>
+          <w:rFonts w:ascii="Times New Roman" w:eastAsia="標楷體" w:hAnsi="Times New Roman" w:cs="Times New Roman"/>
+          <w:bCs/>
+          <w:sz w:val="28"/>
+          <w:szCs w:val="28"/>
+        </w:rPr>
+        <w:lastRenderedPageBreak/>
+        <w:t>track_running_stats=True)</w:t>
+      </w:r>
+    </w:p>
+    <w:p>
+      <w:pPr>
+        <w:ind w:firstLine="480"/>
+        <w:rPr>
+          <w:rFonts w:ascii="Times New Roman" w:eastAsia="標楷體" w:hAnsi="Times New Roman" w:cs="Times New Roman"/>
+          <w:bCs/>
+          <w:sz w:val="28"/>
+          <w:szCs w:val="28"/>
+        </w:rPr>
+      </w:pPr>
+      <w:r>
+        <w:rPr>
+          <w:rFonts w:ascii="Times New Roman" w:eastAsia="標楷體" w:hAnsi="Times New Roman" w:cs="Times New Roman"/>
+          <w:bCs/>
+          <w:sz w:val="28"/>
+          <w:szCs w:val="28"/>
+        </w:rPr>
+        <w:t xml:space="preserve">        (downsample): Sequential(</w:t>
+      </w:r>
+    </w:p>
+    <w:p>
+      <w:pPr>
+        <w:ind w:firstLine="480"/>
+        <w:rPr>
+          <w:rFonts w:ascii="Times New Roman" w:eastAsia="標楷體" w:hAnsi="Times New Roman" w:cs="Times New Roman"/>
+          <w:bCs/>
+          <w:sz w:val="28"/>
+          <w:szCs w:val="28"/>
+        </w:rPr>
+      </w:pPr>
+      <w:r>
+        <w:rPr>
+          <w:rFonts w:ascii="Times New Roman" w:eastAsia="標楷體" w:hAnsi="Times New Roman" w:cs="Times New Roman"/>
+          <w:bCs/>
+          <w:sz w:val="28"/>
+          <w:szCs w:val="28"/>
+        </w:rPr>
+        <w:t xml:space="preserve">          (0): Conv2d(64, 128, kernel_size=(1, 1), stride=(2, 2), bias=False)</w:t>
+      </w:r>
+    </w:p>
+    <w:p>
+      <w:pPr>
+        <w:ind w:firstLine="480"/>
+        <w:rPr>
+          <w:rFonts w:ascii="Times New Roman" w:eastAsia="標楷體" w:hAnsi="Times New Roman" w:cs="Times New Roman"/>
+          <w:bCs/>
+          <w:sz w:val="28"/>
+          <w:szCs w:val="28"/>
+        </w:rPr>
+      </w:pPr>
+      <w:r>
+        <w:rPr>
+          <w:rFonts w:ascii="Times New Roman" w:eastAsia="標楷體" w:hAnsi="Times New Roman" w:cs="Times New Roman"/>
+          <w:bCs/>
+          <w:sz w:val="28"/>
+          <w:szCs w:val="28"/>
+        </w:rPr>
+        <w:t xml:space="preserve">          (1): BatchNorm2d(128, eps=1e-05, momentum=0.1, affine=True, track_running_stats=True)</w:t>
+      </w:r>
+    </w:p>
+    <w:p>
+      <w:pPr>
+        <w:ind w:firstLine="480"/>
+        <w:rPr>
+          <w:rFonts w:ascii="Times New Roman" w:eastAsia="標楷體" w:hAnsi="Times New Roman" w:cs="Times New Roman"/>
+          <w:bCs/>
+          <w:sz w:val="28"/>
+          <w:szCs w:val="28"/>
+        </w:rPr>
+      </w:pPr>
+      <w:r>
+        <w:rPr>
+          <w:rFonts w:ascii="Times New Roman" w:eastAsia="標楷體" w:hAnsi="Times New Roman" w:cs="Times New Roman"/>
+          <w:bCs/>
+          <w:sz w:val="28"/>
+          <w:szCs w:val="28"/>
+        </w:rPr>
+        <w:t xml:space="preserve">        )</w:t>
+      </w:r>
+    </w:p>
+    <w:p>
+      <w:pPr>
+        <w:ind w:firstLine="480"/>
+        <w:rPr>
+          <w:rFonts w:ascii="Times New Roman" w:eastAsia="標楷體" w:hAnsi="Times New Roman" w:cs="Times New Roman"/>
+          <w:bCs/>
+          <w:sz w:val="28"/>
+          <w:szCs w:val="28"/>
+        </w:rPr>
+      </w:pPr>
+      <w:r>
+        <w:rPr>
+          <w:rFonts w:ascii="Times New Roman" w:eastAsia="標楷體" w:hAnsi="Times New Roman" w:cs="Times New Roman"/>
+          <w:bCs/>
+          <w:sz w:val="28"/>
+          <w:szCs w:val="28"/>
+        </w:rPr>
+        <w:t xml:space="preserve">      )</w:t>
+      </w:r>
+    </w:p>
+    <w:p>
+      <w:pPr>
+        <w:ind w:firstLine="480"/>
+        <w:rPr>
+          <w:rFonts w:ascii="Times New Roman" w:eastAsia="標楷體" w:hAnsi="Times New Roman" w:cs="Times New Roman"/>
+          <w:bCs/>
+          <w:sz w:val="28"/>
+          <w:szCs w:val="28"/>
+        </w:rPr>
+      </w:pPr>
+      <w:r>
+        <w:rPr>
+          <w:rFonts w:ascii="Times New Roman" w:eastAsia="標楷體" w:hAnsi="Times New Roman" w:cs="Times New Roman"/>
+          <w:bCs/>
+          <w:sz w:val="28"/>
+          <w:szCs w:val="28"/>
+        </w:rPr>
+        <w:t xml:space="preserve">      (1): BasicBlock(</w:t>
+      </w:r>
+    </w:p>
+    <w:p>
+      <w:pPr>
+        <w:ind w:firstLine="480"/>
+        <w:rPr>
+          <w:rFonts w:ascii="Times New Roman" w:eastAsia="標楷體" w:hAnsi="Times New Roman" w:cs="Times New Roman"/>
+          <w:bCs/>
+          <w:sz w:val="28"/>
+          <w:szCs w:val="28"/>
+        </w:rPr>
+      </w:pPr>
+      <w:r>
+        <w:rPr>
+          <w:rFonts w:ascii="Times New Roman" w:eastAsia="標楷體" w:hAnsi="Times New Roman" w:cs="Times New Roman"/>
+          <w:bCs/>
+          <w:sz w:val="28"/>
+          <w:szCs w:val="28"/>
+        </w:rPr>
+        <w:t xml:space="preserve">        (conv1): Conv2d(128, 128, kernel_size=(3, 3), stride=(1, 1), padding=(1, 1), bias=False)</w:t>
+      </w:r>
+    </w:p>
+    <w:p>
+      <w:pPr>
+        <w:ind w:firstLine="480"/>
+        <w:rPr>
+          <w:rFonts w:ascii="Times New Roman" w:eastAsia="標楷體" w:hAnsi="Times New Roman" w:cs="Times New Roman"/>
+          <w:bCs/>
+          <w:sz w:val="28"/>
+          <w:szCs w:val="28"/>
+        </w:rPr>
+      </w:pPr>
+      <w:r>
+        <w:rPr>
+          <w:rFonts w:ascii="Times New Roman" w:eastAsia="標楷體" w:hAnsi="Times New Roman" w:cs="Times New Roman"/>
+          <w:bCs/>
+          <w:sz w:val="28"/>
+          <w:szCs w:val="28"/>
+        </w:rPr>
+        <w:t xml:space="preserve">        (bn1): BatchNorm2d(128, eps=1e-05, momentum=0.1, affine=True, track_running_stats=True)</w:t>
+      </w:r>
+    </w:p>
+    <w:p>
+      <w:pPr>
+        <w:ind w:firstLine="480"/>
+        <w:rPr>
+          <w:rFonts w:ascii="Times New Roman" w:eastAsia="標楷體" w:hAnsi="Times New Roman" w:cs="Times New Roman"/>
+          <w:bCs/>
+          <w:sz w:val="28"/>
+          <w:szCs w:val="28"/>
+        </w:rPr>
+      </w:pPr>
+      <w:r>
+        <w:rPr>
+          <w:rFonts w:ascii="Times New Roman" w:eastAsia="標楷體" w:hAnsi="Times New Roman" w:cs="Times New Roman"/>
+          <w:bCs/>
+          <w:sz w:val="28"/>
+          <w:szCs w:val="28"/>
+        </w:rPr>
+        <w:t xml:space="preserve">        (relu): ReLU(inplace=True)</w:t>
+      </w:r>
+    </w:p>
+    <w:p>
+      <w:pPr>
+        <w:ind w:firstLine="480"/>
+        <w:rPr>
+          <w:rFonts w:ascii="Times New Roman" w:eastAsia="標楷體" w:hAnsi="Times New Roman" w:cs="Times New Roman"/>
+          <w:bCs/>
+          <w:sz w:val="28"/>
+          <w:szCs w:val="28"/>
+        </w:rPr>
+      </w:pPr>
+      <w:r>
+        <w:rPr>
+          <w:rFonts w:ascii="Times New Roman" w:eastAsia="標楷體" w:hAnsi="Times New Roman" w:cs="Times New Roman"/>
+          <w:bCs/>
+          <w:sz w:val="28"/>
+          <w:szCs w:val="28"/>
+        </w:rPr>
+        <w:t xml:space="preserve">        (conv2): Conv2d(128, 128, kernel_size=(3, 3), stride=(1, 1), padding=(1, 1), bias=False)</w:t>
+      </w:r>
+    </w:p>
+    <w:p>
+      <w:pPr>
+        <w:ind w:firstLine="480"/>
+        <w:rPr>
+          <w:rFonts w:ascii="Times New Roman" w:eastAsia="標楷體" w:hAnsi="Times New Roman" w:cs="Times New Roman"/>
+          <w:bCs/>
+          <w:sz w:val="28"/>
+          <w:szCs w:val="28"/>
+        </w:rPr>
+      </w:pPr>
+      <w:r>
+        <w:rPr>
+          <w:rFonts w:ascii="Times New Roman" w:eastAsia="標楷體" w:hAnsi="Times New Roman" w:cs="Times New Roman"/>
+          <w:bCs/>
+          <w:sz w:val="28"/>
+          <w:szCs w:val="28"/>
+        </w:rPr>
+        <w:t xml:space="preserve">        (bn2): BatchNorm2d(128, eps=1e-05, momentum=0.1, affine=True, track_running_stats=True)</w:t>
+      </w:r>
+    </w:p>
+    <w:p>
+      <w:pPr>
+        <w:ind w:firstLine="480"/>
+        <w:rPr>
+          <w:rFonts w:ascii="Times New Roman" w:eastAsia="標楷體" w:hAnsi="Times New Roman" w:cs="Times New Roman"/>
+          <w:bCs/>
+          <w:sz w:val="28"/>
+          <w:szCs w:val="28"/>
+        </w:rPr>
+      </w:pPr>
+      <w:r>
+        <w:rPr>
+          <w:rFonts w:ascii="Times New Roman" w:eastAsia="標楷體" w:hAnsi="Times New Roman" w:cs="Times New Roman"/>
+          <w:bCs/>
+          <w:sz w:val="28"/>
+          <w:szCs w:val="28"/>
+        </w:rPr>
+        <w:t xml:space="preserve">      )</w:t>
+      </w:r>
+    </w:p>
+    <w:p>
+      <w:pPr>
+        <w:ind w:firstLine="480"/>
+        <w:rPr>
+          <w:rFonts w:ascii="Times New Roman" w:eastAsia="標楷體" w:hAnsi="Times New Roman" w:cs="Times New Roman"/>
+          <w:bCs/>
+          <w:sz w:val="28"/>
+          <w:szCs w:val="28"/>
+        </w:rPr>
+      </w:pPr>
+      <w:r>
+        <w:rPr>
+          <w:rFonts w:ascii="Times New Roman" w:eastAsia="標楷體" w:hAnsi="Times New Roman" w:cs="Times New Roman"/>
+          <w:bCs/>
+          <w:sz w:val="28"/>
+          <w:szCs w:val="28"/>
+        </w:rPr>
+        <w:t xml:space="preserve">    )</w:t>
+      </w:r>
+    </w:p>
+    <w:p>
+      <w:pPr>
+        <w:ind w:firstLine="480"/>
+        <w:rPr>
+          <w:rFonts w:ascii="Times New Roman" w:eastAsia="標楷體" w:hAnsi="Times New Roman" w:cs="Times New Roman"/>
+          <w:bCs/>
+          <w:sz w:val="28"/>
+          <w:szCs w:val="28"/>
+        </w:rPr>
+      </w:pPr>
+      <w:r>
+        <w:rPr>
+          <w:rFonts w:ascii="Times New Roman" w:eastAsia="標楷體" w:hAnsi="Times New Roman" w:cs="Times New Roman"/>
+          <w:bCs/>
+          <w:sz w:val="28"/>
+          <w:szCs w:val="28"/>
+        </w:rPr>
+        <w:t xml:space="preserve">    (layer3): Sequential(</w:t>
+      </w:r>
+    </w:p>
+    <w:p>
+      <w:pPr>
+        <w:ind w:firstLine="480"/>
+        <w:rPr>
+          <w:rFonts w:ascii="Times New Roman" w:eastAsia="標楷體" w:hAnsi="Times New Roman" w:cs="Times New Roman"/>
+          <w:bCs/>
+          <w:sz w:val="28"/>
+          <w:szCs w:val="28"/>
+        </w:rPr>
+      </w:pPr>
+      <w:r>
+        <w:rPr>
+          <w:rFonts w:ascii="Times New Roman" w:eastAsia="標楷體" w:hAnsi="Times New Roman" w:cs="Times New Roman"/>
+          <w:bCs/>
+          <w:sz w:val="28"/>
+          <w:szCs w:val="28"/>
+        </w:rPr>
+        <w:t xml:space="preserve">      (0): BasicBlock(</w:t>
+      </w:r>
+    </w:p>
+    <w:p>
+      <w:pPr>
+        <w:ind w:firstLine="480"/>
+        <w:rPr>
+          <w:rFonts w:ascii="Times New Roman" w:eastAsia="標楷體" w:hAnsi="Times New Roman" w:cs="Times New Roman"/>
+          <w:bCs/>
+          <w:sz w:val="28"/>
+          <w:szCs w:val="28"/>
+        </w:rPr>
+      </w:pPr>
+      <w:r>
+        <w:rPr>
+          <w:rFonts w:ascii="Times New Roman" w:eastAsia="標楷體" w:hAnsi="Times New Roman" w:cs="Times New Roman"/>
+          <w:bCs/>
+          <w:sz w:val="28"/>
+          <w:szCs w:val="28"/>
+        </w:rPr>
+        <w:t xml:space="preserve">        (conv1): Conv2d(128, 256, kernel_size=(3, 3), stride=(2, 2), padding=(1, 1), bias=False)</w:t>
+      </w:r>
+    </w:p>
+    <w:p>
+      <w:pPr>
+        <w:ind w:firstLine="480"/>
+        <w:rPr>
+          <w:rFonts w:ascii="Times New Roman" w:eastAsia="標楷體" w:hAnsi="Times New Roman" w:cs="Times New Roman"/>
+          <w:bCs/>
+          <w:sz w:val="28"/>
+          <w:szCs w:val="28"/>
+        </w:rPr>
+      </w:pPr>
+      <w:r>
+        <w:rPr>
+          <w:rFonts w:ascii="Times New Roman" w:eastAsia="標楷體" w:hAnsi="Times New Roman" w:cs="Times New Roman"/>
+          <w:bCs/>
+          <w:sz w:val="28"/>
+          <w:szCs w:val="28"/>
+        </w:rPr>
+        <w:t xml:space="preserve">        (bn1): BatchNorm2d(256, eps=1e-05, momentum=0.1, affine=True, track_running_stats=True)</w:t>
+      </w:r>
+    </w:p>
+    <w:p>
+      <w:pPr>
+        <w:ind w:firstLine="480"/>
+        <w:rPr>
+          <w:rFonts w:ascii="Times New Roman" w:eastAsia="標楷體" w:hAnsi="Times New Roman" w:cs="Times New Roman"/>
+          <w:bCs/>
+          <w:sz w:val="28"/>
+          <w:szCs w:val="28"/>
+        </w:rPr>
+      </w:pPr>
+      <w:r>
+        <w:rPr>
+          <w:rFonts w:ascii="Times New Roman" w:eastAsia="標楷體" w:hAnsi="Times New Roman" w:cs="Times New Roman"/>
+          <w:bCs/>
+          <w:sz w:val="28"/>
+          <w:szCs w:val="28"/>
+        </w:rPr>
+        <w:t xml:space="preserve">        (relu): ReLU(inplace=True)</w:t>
+      </w:r>
+    </w:p>
+    <w:p>
+      <w:pPr>
+        <w:ind w:firstLine="480"/>
+        <w:rPr>
+          <w:rFonts w:ascii="Times New Roman" w:eastAsia="標楷體" w:hAnsi="Times New Roman" w:cs="Times New Roman"/>
+          <w:bCs/>
+          <w:sz w:val="28"/>
+          <w:szCs w:val="28"/>
+        </w:rPr>
+      </w:pPr>
+      <w:r>
+        <w:rPr>
+          <w:rFonts w:ascii="Times New Roman" w:eastAsia="標楷體" w:hAnsi="Times New Roman" w:cs="Times New Roman"/>
+          <w:bCs/>
+          <w:sz w:val="28"/>
+          <w:szCs w:val="28"/>
+        </w:rPr>
+        <w:t xml:space="preserve">        (conv2): Conv2d(256, 256, kernel_size=(3, 3), stride=(1, 1), padding=(1, 1), bias=False)</w:t>
+      </w:r>
+    </w:p>
+    <w:p>
+      <w:pPr>
+        <w:ind w:firstLine="480"/>
+        <w:rPr>
+          <w:rFonts w:ascii="Times New Roman" w:eastAsia="標楷體" w:hAnsi="Times New Roman" w:cs="Times New Roman"/>
+          <w:bCs/>
+          <w:sz w:val="28"/>
+          <w:szCs w:val="28"/>
+        </w:rPr>
+      </w:pPr>
+      <w:r>
+        <w:rPr>
+          <w:rFonts w:ascii="Times New Roman" w:eastAsia="標楷體" w:hAnsi="Times New Roman" w:cs="Times New Roman"/>
+          <w:bCs/>
+          <w:sz w:val="28"/>
+          <w:szCs w:val="28"/>
+        </w:rPr>
+        <w:t xml:space="preserve">        (bn2): BatchNorm2d(256, eps=1e-05, momentum=0.1, affine=True, track_running_stats=True)</w:t>
+      </w:r>
+    </w:p>
+    <w:p>
+      <w:pPr>
+        <w:ind w:firstLine="480"/>
+        <w:rPr>
+          <w:rFonts w:ascii="Times New Roman" w:eastAsia="標楷體" w:hAnsi="Times New Roman" w:cs="Times New Roman"/>
+          <w:bCs/>
+          <w:sz w:val="28"/>
+          <w:szCs w:val="28"/>
+        </w:rPr>
+      </w:pPr>
+      <w:r>
+        <w:rPr>
+          <w:rFonts w:ascii="Times New Roman" w:eastAsia="標楷體" w:hAnsi="Times New Roman" w:cs="Times New Roman"/>
+          <w:bCs/>
+          <w:sz w:val="28"/>
+          <w:szCs w:val="28"/>
+        </w:rPr>
+        <w:t xml:space="preserve">        (downsample): Sequential(</w:t>
+      </w:r>
+    </w:p>
+    <w:p>
+      <w:pPr>
+        <w:ind w:firstLine="480"/>
+        <w:rPr>
+          <w:rFonts w:ascii="Times New Roman" w:eastAsia="標楷體" w:hAnsi="Times New Roman" w:cs="Times New Roman"/>
+          <w:bCs/>
+          <w:sz w:val="28"/>
+          <w:szCs w:val="28"/>
+        </w:rPr>
+      </w:pPr>
+      <w:r>
+        <w:rPr>
+          <w:rFonts w:ascii="Times New Roman" w:eastAsia="標楷體" w:hAnsi="Times New Roman" w:cs="Times New Roman"/>
+          <w:bCs/>
+          <w:sz w:val="28"/>
+          <w:szCs w:val="28"/>
+        </w:rPr>
+        <w:t xml:space="preserve">          (0): Conv2d(128, 256, kernel_size=(1, 1), stride=(2, 2), bias=False)</w:t>
+      </w:r>
+    </w:p>
+    <w:p>
+      <w:pPr>
+        <w:ind w:firstLine="480"/>
+        <w:rPr>
+          <w:rFonts w:ascii="Times New Roman" w:eastAsia="標楷體" w:hAnsi="Times New Roman" w:cs="Times New Roman"/>
+          <w:bCs/>
+          <w:sz w:val="28"/>
+          <w:szCs w:val="28"/>
+        </w:rPr>
+      </w:pPr>
+      <w:r>
+        <w:rPr>
+          <w:rFonts w:ascii="Times New Roman" w:eastAsia="標楷體" w:hAnsi="Times New Roman" w:cs="Times New Roman"/>
+          <w:bCs/>
+          <w:sz w:val="28"/>
+          <w:szCs w:val="28"/>
+        </w:rPr>
+        <w:t xml:space="preserve">          (1): BatchNorm2d(256, eps=1e-05, momentum=0.1, affine=True, track_running_stats=True)</w:t>
+      </w:r>
+    </w:p>
+    <w:p>
+      <w:pPr>
+        <w:ind w:firstLine="480"/>
+        <w:rPr>
+          <w:rFonts w:ascii="Times New Roman" w:eastAsia="標楷體" w:hAnsi="Times New Roman" w:cs="Times New Roman"/>
+          <w:bCs/>
+          <w:sz w:val="28"/>
+          <w:szCs w:val="28"/>
+        </w:rPr>
+      </w:pPr>
+      <w:r>
+        <w:rPr>
+          <w:rFonts w:ascii="Times New Roman" w:eastAsia="標楷體" w:hAnsi="Times New Roman" w:cs="Times New Roman"/>
+          <w:bCs/>
+          <w:sz w:val="28"/>
+          <w:szCs w:val="28"/>
+        </w:rPr>
+        <w:t xml:space="preserve">        )</w:t>
+      </w:r>
+    </w:p>
+    <w:p>
+      <w:pPr>
+        <w:ind w:firstLine="480"/>
+        <w:rPr>
+          <w:rFonts w:ascii="Times New Roman" w:eastAsia="標楷體" w:hAnsi="Times New Roman" w:cs="Times New Roman"/>
+          <w:bCs/>
+          <w:sz w:val="28"/>
+          <w:szCs w:val="28"/>
+        </w:rPr>
+      </w:pPr>
+      <w:r>
+        <w:rPr>
+          <w:rFonts w:ascii="Times New Roman" w:eastAsia="標楷體" w:hAnsi="Times New Roman" w:cs="Times New Roman"/>
+          <w:bCs/>
+          <w:sz w:val="28"/>
+          <w:szCs w:val="28"/>
+        </w:rPr>
+        <w:t xml:space="preserve">      )</w:t>
+      </w:r>
+    </w:p>
+    <w:p>
+      <w:pPr>
+        <w:ind w:firstLine="480"/>
+        <w:rPr>
+          <w:rFonts w:ascii="Times New Roman" w:eastAsia="標楷體" w:hAnsi="Times New Roman" w:cs="Times New Roman"/>
+          <w:bCs/>
+          <w:sz w:val="28"/>
+          <w:szCs w:val="28"/>
+        </w:rPr>
+      </w:pPr>
+      <w:r>
+        <w:rPr>
+          <w:rFonts w:ascii="Times New Roman" w:eastAsia="標楷體" w:hAnsi="Times New Roman" w:cs="Times New Roman"/>
+          <w:bCs/>
+          <w:sz w:val="28"/>
+          <w:szCs w:val="28"/>
+        </w:rPr>
+        <w:t xml:space="preserve">      (1): BasicBlock(</w:t>
+      </w:r>
+    </w:p>
+    <w:p>
+      <w:pPr>
+        <w:ind w:firstLine="480"/>
+        <w:rPr>
+          <w:rFonts w:ascii="Times New Roman" w:eastAsia="標楷體" w:hAnsi="Times New Roman" w:cs="Times New Roman"/>
+          <w:bCs/>
+          <w:sz w:val="28"/>
+          <w:szCs w:val="28"/>
+        </w:rPr>
+      </w:pPr>
+      <w:r>
+        <w:rPr>
+          <w:rFonts w:ascii="Times New Roman" w:eastAsia="標楷體" w:hAnsi="Times New Roman" w:cs="Times New Roman"/>
+          <w:bCs/>
+          <w:sz w:val="28"/>
+          <w:szCs w:val="28"/>
+        </w:rPr>
+        <w:t xml:space="preserve">        (conv1): Conv2d(256, 256, kernel_size=(3, 3), stride=(1, 1), padding=(1, 1), bias=False)</w:t>
+      </w:r>
+    </w:p>
+    <w:p>
+      <w:pPr>
+        <w:ind w:firstLine="480"/>
+        <w:rPr>
+          <w:rFonts w:ascii="Times New Roman" w:eastAsia="標楷體" w:hAnsi="Times New Roman" w:cs="Times New Roman"/>
+          <w:bCs/>
+          <w:sz w:val="28"/>
+          <w:szCs w:val="28"/>
+        </w:rPr>
+      </w:pPr>
+      <w:r>
+        <w:rPr>
+          <w:rFonts w:ascii="Times New Roman" w:eastAsia="標楷體" w:hAnsi="Times New Roman" w:cs="Times New Roman"/>
+          <w:bCs/>
+          <w:sz w:val="28"/>
+          <w:szCs w:val="28"/>
+        </w:rPr>
+        <w:t xml:space="preserve">        (bn1): BatchNorm2d(256, eps=1e-05, momentum=0.1, affine=True, track_running_stats=True)</w:t>
+      </w:r>
+    </w:p>
+    <w:p>
+      <w:pPr>
+        <w:ind w:firstLine="480"/>
+        <w:rPr>
+          <w:rFonts w:ascii="Times New Roman" w:eastAsia="標楷體" w:hAnsi="Times New Roman" w:cs="Times New Roman"/>
+          <w:bCs/>
+          <w:sz w:val="28"/>
+          <w:szCs w:val="28"/>
+        </w:rPr>
+      </w:pPr>
+      <w:r>
+        <w:rPr>
+          <w:rFonts w:ascii="Times New Roman" w:eastAsia="標楷體" w:hAnsi="Times New Roman" w:cs="Times New Roman"/>
+          <w:bCs/>
+          <w:sz w:val="28"/>
+          <w:szCs w:val="28"/>
+        </w:rPr>
+        <w:t xml:space="preserve">        (relu): ReLU(inplace=True)</w:t>
+      </w:r>
+    </w:p>
+    <w:p>
+      <w:pPr>
+        <w:ind w:firstLine="480"/>
+        <w:rPr>
+          <w:rFonts w:ascii="Times New Roman" w:eastAsia="標楷體" w:hAnsi="Times New Roman" w:cs="Times New Roman"/>
+          <w:bCs/>
+          <w:sz w:val="28"/>
+          <w:szCs w:val="28"/>
+        </w:rPr>
+      </w:pPr>
+      <w:r>
+        <w:rPr>
+          <w:rFonts w:ascii="Times New Roman" w:eastAsia="標楷體" w:hAnsi="Times New Roman" w:cs="Times New Roman"/>
+          <w:bCs/>
+          <w:sz w:val="28"/>
+          <w:szCs w:val="28"/>
+        </w:rPr>
+        <w:lastRenderedPageBreak/>
+        <w:t xml:space="preserve">        (conv2): Conv2d(256, 256, kernel_size=(3, 3), stride=(1, 1), padding=(1, 1), bias=False)</w:t>
+      </w:r>
+    </w:p>
+    <w:p>
+      <w:pPr>
+        <w:ind w:firstLine="480"/>
+        <w:rPr>
+          <w:rFonts w:ascii="Times New Roman" w:eastAsia="標楷體" w:hAnsi="Times New Roman" w:cs="Times New Roman"/>
+          <w:bCs/>
+          <w:sz w:val="28"/>
+          <w:szCs w:val="28"/>
+        </w:rPr>
+      </w:pPr>
+      <w:r>
+        <w:rPr>
+          <w:rFonts w:ascii="Times New Roman" w:eastAsia="標楷體" w:hAnsi="Times New Roman" w:cs="Times New Roman"/>
+          <w:bCs/>
+          <w:sz w:val="28"/>
+          <w:szCs w:val="28"/>
+        </w:rPr>
+        <w:t xml:space="preserve">        (bn2): BatchNorm2d(256, eps=1e-05, momentum=0.1, affine=True, track_running_stats=True)</w:t>
+      </w:r>
+    </w:p>
+    <w:p>
+      <w:pPr>
+        <w:ind w:firstLine="480"/>
+        <w:rPr>
+          <w:rFonts w:ascii="Times New Roman" w:eastAsia="標楷體" w:hAnsi="Times New Roman" w:cs="Times New Roman"/>
+          <w:bCs/>
+          <w:sz w:val="28"/>
+          <w:szCs w:val="28"/>
+        </w:rPr>
+      </w:pPr>
+      <w:r>
+        <w:rPr>
+          <w:rFonts w:ascii="Times New Roman" w:eastAsia="標楷體" w:hAnsi="Times New Roman" w:cs="Times New Roman"/>
+          <w:bCs/>
+          <w:sz w:val="28"/>
+          <w:szCs w:val="28"/>
+        </w:rPr>
+        <w:t xml:space="preserve">      )</w:t>
+      </w:r>
+    </w:p>
+    <w:p>
+      <w:pPr>
+        <w:ind w:firstLine="480"/>
+        <w:rPr>
+          <w:rFonts w:ascii="Times New Roman" w:eastAsia="標楷體" w:hAnsi="Times New Roman" w:cs="Times New Roman"/>
+          <w:bCs/>
+          <w:sz w:val="28"/>
+          <w:szCs w:val="28"/>
+        </w:rPr>
+      </w:pPr>
+      <w:r>
+        <w:rPr>
+          <w:rFonts w:ascii="Times New Roman" w:eastAsia="標楷體" w:hAnsi="Times New Roman" w:cs="Times New Roman"/>
+          <w:bCs/>
+          <w:sz w:val="28"/>
+          <w:szCs w:val="28"/>
+        </w:rPr>
+        <w:t xml:space="preserve">    )</w:t>
+      </w:r>
+    </w:p>
+    <w:p>
+      <w:pPr>
+        <w:ind w:firstLine="480"/>
+        <w:rPr>
+          <w:rFonts w:ascii="Times New Roman" w:eastAsia="標楷體" w:hAnsi="Times New Roman" w:cs="Times New Roman"/>
+          <w:bCs/>
+          <w:sz w:val="28"/>
+          <w:szCs w:val="28"/>
+        </w:rPr>
+      </w:pPr>
+      <w:r>
+        <w:rPr>
+          <w:rFonts w:ascii="Times New Roman" w:eastAsia="標楷體" w:hAnsi="Times New Roman" w:cs="Times New Roman"/>
+          <w:bCs/>
+          <w:sz w:val="28"/>
+          <w:szCs w:val="28"/>
+        </w:rPr>
+        <w:t xml:space="preserve">    (layer4): Sequential(</w:t>
+      </w:r>
+    </w:p>
+    <w:p>
+      <w:pPr>
+        <w:ind w:firstLine="480"/>
+        <w:rPr>
+          <w:rFonts w:ascii="Times New Roman" w:eastAsia="標楷體" w:hAnsi="Times New Roman" w:cs="Times New Roman"/>
+          <w:bCs/>
+          <w:sz w:val="28"/>
+          <w:szCs w:val="28"/>
+        </w:rPr>
+      </w:pPr>
+      <w:r>
+        <w:rPr>
+          <w:rFonts w:ascii="Times New Roman" w:eastAsia="標楷體" w:hAnsi="Times New Roman" w:cs="Times New Roman"/>
+          <w:bCs/>
+          <w:sz w:val="28"/>
+          <w:szCs w:val="28"/>
+        </w:rPr>
+        <w:t xml:space="preserve">      (0): BasicBlock(</w:t>
+      </w:r>
+    </w:p>
+    <w:p>
+      <w:pPr>
+        <w:ind w:firstLine="480"/>
+        <w:rPr>
+          <w:rFonts w:ascii="Times New Roman" w:eastAsia="標楷體" w:hAnsi="Times New Roman" w:cs="Times New Roman"/>
+          <w:bCs/>
+          <w:sz w:val="28"/>
+          <w:szCs w:val="28"/>
+        </w:rPr>
+      </w:pPr>
+      <w:r>
+        <w:rPr>
+          <w:rFonts w:ascii="Times New Roman" w:eastAsia="標楷體" w:hAnsi="Times New Roman" w:cs="Times New Roman"/>
+          <w:bCs/>
+          <w:sz w:val="28"/>
+          <w:szCs w:val="28"/>
+        </w:rPr>
+        <w:t xml:space="preserve">        (conv1): Conv2d(256, 512, kernel_size=(3, 3), stride=(2, 2), padding=(1, 1), bias=False)</w:t>
+      </w:r>
+    </w:p>
+    <w:p>
+      <w:pPr>
+        <w:ind w:firstLine="480"/>
+        <w:rPr>
+          <w:rFonts w:ascii="Times New Roman" w:eastAsia="標楷體" w:hAnsi="Times New Roman" w:cs="Times New Roman"/>
+          <w:bCs/>
+          <w:sz w:val="28"/>
+          <w:szCs w:val="28"/>
+        </w:rPr>
+      </w:pPr>
+      <w:r>
+        <w:rPr>
+          <w:rFonts w:ascii="Times New Roman" w:eastAsia="標楷體" w:hAnsi="Times New Roman" w:cs="Times New Roman"/>
+          <w:bCs/>
+          <w:sz w:val="28"/>
+          <w:szCs w:val="28"/>
+        </w:rPr>
+        <w:t xml:space="preserve">        (bn1): BatchNorm2d(512, eps=1e-05, momentum=0.1, affine=True, track_running_stats=True)</w:t>
+      </w:r>
+    </w:p>
+    <w:p>
+      <w:pPr>
+        <w:ind w:firstLine="480"/>
+        <w:rPr>
+          <w:rFonts w:ascii="Times New Roman" w:eastAsia="標楷體" w:hAnsi="Times New Roman" w:cs="Times New Roman"/>
+          <w:bCs/>
+          <w:sz w:val="28"/>
+          <w:szCs w:val="28"/>
+        </w:rPr>
+      </w:pPr>
+      <w:r>
+        <w:rPr>
+          <w:rFonts w:ascii="Times New Roman" w:eastAsia="標楷體" w:hAnsi="Times New Roman" w:cs="Times New Roman"/>
+          <w:bCs/>
+          <w:sz w:val="28"/>
+          <w:szCs w:val="28"/>
+        </w:rPr>
+        <w:t xml:space="preserve">        (relu): ReLU(inplace=True)</w:t>
+      </w:r>
+    </w:p>
+    <w:p>
+      <w:pPr>
+        <w:ind w:firstLine="480"/>
+        <w:rPr>
+          <w:rFonts w:ascii="Times New Roman" w:eastAsia="標楷體" w:hAnsi="Times New Roman" w:cs="Times New Roman"/>
+          <w:bCs/>
+          <w:sz w:val="28"/>
+          <w:szCs w:val="28"/>
+        </w:rPr>
+      </w:pPr>
+      <w:r>
+        <w:rPr>
+          <w:rFonts w:ascii="Times New Roman" w:eastAsia="標楷體" w:hAnsi="Times New Roman" w:cs="Times New Roman"/>
+          <w:bCs/>
+          <w:sz w:val="28"/>
+          <w:szCs w:val="28"/>
+        </w:rPr>
+        <w:t xml:space="preserve">        (conv2): Conv2d(512, 512, kernel_size=(3, 3), stride=(1, 1), padding=(1, 1), bias=False)</w:t>
+      </w:r>
+    </w:p>
+    <w:p>
+      <w:pPr>
+        <w:ind w:firstLine="480"/>
+        <w:rPr>
+          <w:rFonts w:ascii="Times New Roman" w:eastAsia="標楷體" w:hAnsi="Times New Roman" w:cs="Times New Roman"/>
+          <w:bCs/>
+          <w:sz w:val="28"/>
+          <w:szCs w:val="28"/>
+        </w:rPr>
+      </w:pPr>
+      <w:r>
+        <w:rPr>
+          <w:rFonts w:ascii="Times New Roman" w:eastAsia="標楷體" w:hAnsi="Times New Roman" w:cs="Times New Roman"/>
+          <w:bCs/>
+          <w:sz w:val="28"/>
+          <w:szCs w:val="28"/>
+        </w:rPr>
+        <w:t xml:space="preserve">        (bn2): BatchNorm2d(512, eps=1e-05, momentum=0.1, affine=True, track_running_stats=True)</w:t>
+      </w:r>
+    </w:p>
+    <w:p>
+      <w:pPr>
+        <w:ind w:firstLine="480"/>
+        <w:rPr>
+          <w:rFonts w:ascii="Times New Roman" w:eastAsia="標楷體" w:hAnsi="Times New Roman" w:cs="Times New Roman"/>
+          <w:bCs/>
+          <w:sz w:val="28"/>
+          <w:szCs w:val="28"/>
+        </w:rPr>
+      </w:pPr>
+      <w:r>
+        <w:rPr>
+          <w:rFonts w:ascii="Times New Roman" w:eastAsia="標楷體" w:hAnsi="Times New Roman" w:cs="Times New Roman"/>
+          <w:bCs/>
+          <w:sz w:val="28"/>
+          <w:szCs w:val="28"/>
+        </w:rPr>
+        <w:t xml:space="preserve">        (downsample): Sequential(</w:t>
+      </w:r>
+    </w:p>
+    <w:p>
+      <w:pPr>
+        <w:ind w:firstLine="480"/>
+        <w:rPr>
+          <w:rFonts w:ascii="Times New Roman" w:eastAsia="標楷體" w:hAnsi="Times New Roman" w:cs="Times New Roman"/>
+          <w:bCs/>
+          <w:sz w:val="28"/>
+          <w:szCs w:val="28"/>
+        </w:rPr>
+      </w:pPr>
+      <w:r>
+        <w:rPr>
+          <w:rFonts w:ascii="Times New Roman" w:eastAsia="標楷體" w:hAnsi="Times New Roman" w:cs="Times New Roman"/>
+          <w:bCs/>
+          <w:sz w:val="28"/>
+          <w:szCs w:val="28"/>
+        </w:rPr>
+        <w:t xml:space="preserve">          (0): Conv2d(256, 512, kernel_size=(1, 1), stride=(2, 2), bias=False)</w:t>
+      </w:r>
+    </w:p>
+    <w:p>
+      <w:pPr>
+        <w:ind w:firstLine="480"/>
+        <w:rPr>
+          <w:rFonts w:ascii="Times New Roman" w:eastAsia="標楷體" w:hAnsi="Times New Roman" w:cs="Times New Roman"/>
+          <w:bCs/>
+          <w:sz w:val="28"/>
+          <w:szCs w:val="28"/>
+        </w:rPr>
+      </w:pPr>
+      <w:r>
+        <w:rPr>
+          <w:rFonts w:ascii="Times New Roman" w:eastAsia="標楷體" w:hAnsi="Times New Roman" w:cs="Times New Roman"/>
+          <w:bCs/>
+          <w:sz w:val="28"/>
+          <w:szCs w:val="28"/>
+        </w:rPr>
+        <w:t xml:space="preserve">          (1): BatchNorm2d(512, eps=1e-05, momentum=0.1, affine=True, track_running_stats=True)</w:t>
+      </w:r>
+    </w:p>
+    <w:p>
+      <w:pPr>
+        <w:ind w:firstLine="480"/>
+        <w:rPr>
+          <w:rFonts w:ascii="Times New Roman" w:eastAsia="標楷體" w:hAnsi="Times New Roman" w:cs="Times New Roman"/>
+          <w:bCs/>
+          <w:sz w:val="28"/>
+          <w:szCs w:val="28"/>
+        </w:rPr>
+      </w:pPr>
+      <w:r>
+        <w:rPr>
+          <w:rFonts w:ascii="Times New Roman" w:eastAsia="標楷體" w:hAnsi="Times New Roman" w:cs="Times New Roman"/>
+          <w:bCs/>
+          <w:sz w:val="28"/>
+          <w:szCs w:val="28"/>
+        </w:rPr>
+        <w:t xml:space="preserve">        )</w:t>
+      </w:r>
+    </w:p>
+    <w:p>
+      <w:pPr>
+        <w:ind w:firstLine="480"/>
+        <w:rPr>
+          <w:rFonts w:ascii="Times New Roman" w:eastAsia="標楷體" w:hAnsi="Times New Roman" w:cs="Times New Roman"/>
+          <w:bCs/>
+          <w:sz w:val="28"/>
+          <w:szCs w:val="28"/>
+        </w:rPr>
+      </w:pPr>
+      <w:r>
+        <w:rPr>
+          <w:rFonts w:ascii="Times New Roman" w:eastAsia="標楷體" w:hAnsi="Times New Roman" w:cs="Times New Roman"/>
+          <w:bCs/>
+          <w:sz w:val="28"/>
+          <w:szCs w:val="28"/>
+        </w:rPr>
+        <w:t xml:space="preserve">      )</w:t>
+      </w:r>
+    </w:p>
+    <w:p>
+      <w:pPr>
+        <w:ind w:firstLine="480"/>
+        <w:rPr>
+          <w:rFonts w:ascii="Times New Roman" w:eastAsia="標楷體" w:hAnsi="Times New Roman" w:cs="Times New Roman"/>
+          <w:bCs/>
+          <w:sz w:val="28"/>
+          <w:szCs w:val="28"/>
+        </w:rPr>
+      </w:pPr>
+      <w:r>
+        <w:rPr>
+          <w:rFonts w:ascii="Times New Roman" w:eastAsia="標楷體" w:hAnsi="Times New Roman" w:cs="Times New Roman"/>
+          <w:bCs/>
+          <w:sz w:val="28"/>
+          <w:szCs w:val="28"/>
+        </w:rPr>
+        <w:t xml:space="preserve">      (1): BasicBlock(</w:t>
+      </w:r>
+    </w:p>
+    <w:p>
+      <w:pPr>
+        <w:ind w:firstLine="480"/>
+        <w:rPr>
+          <w:rFonts w:ascii="Times New Roman" w:eastAsia="標楷體" w:hAnsi="Times New Roman" w:cs="Times New Roman"/>
+          <w:bCs/>
+          <w:sz w:val="28"/>
+          <w:szCs w:val="28"/>
+        </w:rPr>
+      </w:pPr>
+      <w:r>
+        <w:rPr>
+          <w:rFonts w:ascii="Times New Roman" w:eastAsia="標楷體" w:hAnsi="Times New Roman" w:cs="Times New Roman"/>
+          <w:bCs/>
+          <w:sz w:val="28"/>
+          <w:szCs w:val="28"/>
+        </w:rPr>
+        <w:t xml:space="preserve">        (conv1): Conv2d(512, 512, kernel_size=(3, 3), stride=(1, 1), padding=(1, 1), bias=False)</w:t>
+      </w:r>
+    </w:p>
+    <w:p>
+      <w:pPr>
+        <w:ind w:firstLine="480"/>
+        <w:rPr>
+          <w:rFonts w:ascii="Times New Roman" w:eastAsia="標楷體" w:hAnsi="Times New Roman" w:cs="Times New Roman"/>
+          <w:bCs/>
+          <w:sz w:val="28"/>
+          <w:szCs w:val="28"/>
+        </w:rPr>
+      </w:pPr>
+      <w:r>
+        <w:rPr>
+          <w:rFonts w:ascii="Times New Roman" w:eastAsia="標楷體" w:hAnsi="Times New Roman" w:cs="Times New Roman"/>
+          <w:bCs/>
+          <w:sz w:val="28"/>
+          <w:szCs w:val="28"/>
+        </w:rPr>
+        <w:t xml:space="preserve">        (bn1): BatchNorm2d(512, eps=1e-05, momentum=0.1, affine=True, track_running_stats=True)</w:t>
+      </w:r>
+    </w:p>
+    <w:p>
+      <w:pPr>
+        <w:ind w:firstLine="480"/>
+        <w:rPr>
+          <w:rFonts w:ascii="Times New Roman" w:eastAsia="標楷體" w:hAnsi="Times New Roman" w:cs="Times New Roman"/>
+          <w:bCs/>
+          <w:sz w:val="28"/>
+          <w:szCs w:val="28"/>
+        </w:rPr>
+      </w:pPr>
+      <w:r>
+        <w:rPr>
+          <w:rFonts w:ascii="Times New Roman" w:eastAsia="標楷體" w:hAnsi="Times New Roman" w:cs="Times New Roman"/>
+          <w:bCs/>
+          <w:sz w:val="28"/>
+          <w:szCs w:val="28"/>
+        </w:rPr>
+        <w:t xml:space="preserve">        (relu): ReLU(inplace=True)</w:t>
+      </w:r>
+    </w:p>
+    <w:p>
+      <w:pPr>
+        <w:ind w:firstLine="480"/>
+        <w:rPr>
+          <w:rFonts w:ascii="Times New Roman" w:eastAsia="標楷體" w:hAnsi="Times New Roman" w:cs="Times New Roman"/>
+          <w:bCs/>
+          <w:sz w:val="28"/>
+          <w:szCs w:val="28"/>
+        </w:rPr>
+      </w:pPr>
+      <w:r>
+        <w:rPr>
+          <w:rFonts w:ascii="Times New Roman" w:eastAsia="標楷體" w:hAnsi="Times New Roman" w:cs="Times New Roman"/>
+          <w:bCs/>
+          <w:sz w:val="28"/>
+          <w:szCs w:val="28"/>
+        </w:rPr>
+        <w:t xml:space="preserve">        (conv2): Conv2d(512, 512, kernel_size=(3, 3), stride=(1, 1), padding=(1, 1), bias=False)</w:t>
+      </w:r>
+    </w:p>
+    <w:p>
+      <w:pPr>
+        <w:ind w:firstLine="480"/>
+        <w:rPr>
+          <w:rFonts w:ascii="Times New Roman" w:eastAsia="標楷體" w:hAnsi="Times New Roman" w:cs="Times New Roman"/>
+          <w:bCs/>
+          <w:sz w:val="28"/>
+          <w:szCs w:val="28"/>
+        </w:rPr>
+      </w:pPr>
+      <w:r>
+        <w:rPr>
+          <w:rFonts w:ascii="Times New Roman" w:eastAsia="標楷體" w:hAnsi="Times New Roman" w:cs="Times New Roman"/>
+          <w:bCs/>
+          <w:sz w:val="28"/>
+          <w:szCs w:val="28"/>
+        </w:rPr>
+        <w:t xml:space="preserve">        (bn2): BatchNorm2d(512, eps=1e-05, momentum=0.1, affine=True, track_running_stats=True)</w:t>
+      </w:r>
+    </w:p>
+    <w:p>
+      <w:pPr>
+        <w:ind w:firstLine="480"/>
+        <w:rPr>
+          <w:rFonts w:ascii="Times New Roman" w:eastAsia="標楷體" w:hAnsi="Times New Roman" w:cs="Times New Roman"/>
+          <w:bCs/>
+          <w:sz w:val="28"/>
+          <w:szCs w:val="28"/>
+        </w:rPr>
+      </w:pPr>
+      <w:r>
+        <w:rPr>
+          <w:rFonts w:ascii="Times New Roman" w:eastAsia="標楷體" w:hAnsi="Times New Roman" w:cs="Times New Roman"/>
+          <w:bCs/>
+          <w:sz w:val="28"/>
+          <w:szCs w:val="28"/>
+        </w:rPr>
+        <w:t xml:space="preserve">      )</w:t>
+      </w:r>
+    </w:p>
+    <w:p>
+      <w:pPr>
+        <w:ind w:firstLine="480"/>
+        <w:rPr>
+          <w:rFonts w:ascii="Times New Roman" w:eastAsia="標楷體" w:hAnsi="Times New Roman" w:cs="Times New Roman"/>
+          <w:bCs/>
+          <w:sz w:val="28"/>
+          <w:szCs w:val="28"/>
+        </w:rPr>
+      </w:pPr>
+      <w:r>
+        <w:rPr>
+          <w:rFonts w:ascii="Times New Roman" w:eastAsia="標楷體" w:hAnsi="Times New Roman" w:cs="Times New Roman"/>
+          <w:bCs/>
+          <w:sz w:val="28"/>
+          <w:szCs w:val="28"/>
+        </w:rPr>
+        <w:t xml:space="preserve">    )</w:t>
+      </w:r>
+    </w:p>
+    <w:p>
+      <w:pPr>
+        <w:ind w:firstLine="480"/>
+        <w:rPr>
+          <w:rFonts w:ascii="Times New Roman" w:eastAsia="標楷體" w:hAnsi="Times New Roman" w:cs="Times New Roman"/>
+          <w:bCs/>
+          <w:sz w:val="28"/>
+          <w:szCs w:val="28"/>
+        </w:rPr>
+      </w:pPr>
+      <w:r>
+        <w:rPr>
+          <w:rFonts w:ascii="Times New Roman" w:eastAsia="標楷體" w:hAnsi="Times New Roman" w:cs="Times New Roman"/>
+          <w:bCs/>
+          <w:sz w:val="28"/>
+          <w:szCs w:val="28"/>
+        </w:rPr>
+        <w:t xml:space="preserve">    (avgpool): AdaptiveAvgPool2d(output_size=(1, 1))</w:t>
+      </w:r>
+    </w:p>
+    <w:p>
+      <w:pPr>
+        <w:ind w:firstLine="480"/>
+        <w:rPr>
+          <w:rFonts w:ascii="Times New Roman" w:eastAsia="標楷體" w:hAnsi="Times New Roman" w:cs="Times New Roman"/>
+          <w:bCs/>
+          <w:sz w:val="28"/>
+          <w:szCs w:val="28"/>
+        </w:rPr>
+      </w:pPr>
+      <w:r>
+        <w:rPr>
+          <w:rFonts w:ascii="Times New Roman" w:eastAsia="標楷體" w:hAnsi="Times New Roman" w:cs="Times New Roman"/>
+          <w:bCs/>
+          <w:sz w:val="28"/>
+          <w:szCs w:val="28"/>
+        </w:rPr>
+        <w:t xml:space="preserve">    (fc): Linear(in_features=512, out_features=10, bias=True)</w:t>
+      </w:r>
+    </w:p>
+    <w:p>
+      <w:pPr>
+        <w:ind w:firstLine="480"/>
+        <w:rPr>
+          <w:rFonts w:ascii="Times New Roman" w:eastAsia="標楷體" w:hAnsi="Times New Roman" w:cs="Times New Roman"/>
+          <w:bCs/>
+          <w:sz w:val="28"/>
+          <w:szCs w:val="28"/>
+        </w:rPr>
+      </w:pPr>
+      <w:r>
+        <w:rPr>
+          <w:rFonts w:ascii="Times New Roman" w:eastAsia="標楷體" w:hAnsi="Times New Roman" w:cs="Times New Roman"/>
+          <w:bCs/>
+          <w:sz w:val="28"/>
+          <w:szCs w:val="28"/>
+        </w:rPr>
+        <w:t xml:space="preserve">  )</w:t>
+      </w:r>
+    </w:p>
+    <w:p>
+      <w:pPr>
+        <w:ind w:firstLine="480"/>
+        <w:rPr>
+          <w:rFonts w:ascii="Times New Roman" w:eastAsia="標楷體" w:hAnsi="Times New Roman" w:cs="Times New Roman"/>
+          <w:bCs/>
+          <w:sz w:val="28"/>
+          <w:szCs w:val="28"/>
+        </w:rPr>
+      </w:pPr>
+      <w:r>
+        <w:rPr>
+          <w:rFonts w:ascii="Times New Roman" w:eastAsia="標楷體" w:hAnsi="Times New Roman" w:cs="Times New Roman"/>
+          <w:bCs/>
+          <w:sz w:val="28"/>
+          <w:szCs w:val="28"/>
+        </w:rPr>
+        <w:t>)</w:t>
+      </w:r>
     </w:p>
     <w:p>
       <w:pPr>
@@ -931,56 +3142,46 @@
           <w:sz w:val="28"/>
           <w:szCs w:val="28"/>
         </w:rPr>
-        <w:t>Plot four learning curves (loss &amp; accuracy) of the training process (train/validation) for both models. Total 8 plots. (8%)</w:t>
-      </w:r>
-    </w:p>
-    <w:p>
-      <w:pPr>
-        <w:rPr>
-          <w:rFonts w:ascii="Times New Roman" w:eastAsia="標楷體" w:hAnsi="Times New Roman" w:cs="Times New Roman"/>
-          <w:b/>
-          <w:sz w:val="28"/>
-          <w:szCs w:val="28"/>
-        </w:rPr>
-      </w:pPr>
-      <w:r>
-        <w:rPr>
-          <w:rFonts w:ascii="Times New Roman" w:eastAsia="標楷體" w:hAnsi="Times New Roman" w:cs="Times New Roman"/>
-          <w:b/>
-          <w:sz w:val="28"/>
-          <w:szCs w:val="28"/>
-        </w:rPr>
-        <w:t xml:space="preserve">Ans: </w:t>
-      </w:r>
-    </w:p>
-    <w:p>
-      <w:pPr>
-        <w:rPr>
-          <w:rFonts w:ascii="Times New Roman" w:eastAsia="標楷體" w:hAnsi="Times New Roman" w:cs="Times New Roman"/>
-          <w:b/>
-          <w:sz w:val="28"/>
-          <w:szCs w:val="28"/>
-        </w:rPr>
-      </w:pPr>
-      <w:proofErr w:type="spellStart"/>
-      <w:r>
-        <w:rPr>
-          <w:rFonts w:ascii="Times New Roman" w:eastAsia="標楷體" w:hAnsi="Times New Roman" w:cs="Times New Roman"/>
-          <w:b/>
-          <w:sz w:val="28"/>
-          <w:szCs w:val="28"/>
-        </w:rPr>
-        <w:t>Mynet</w:t>
-      </w:r>
-      <w:proofErr w:type="spellEnd"/>
-      <w:r>
-        <w:rPr>
-          <w:rFonts w:ascii="Times New Roman" w:eastAsia="標楷體" w:hAnsi="Times New Roman" w:cs="Times New Roman"/>
-          <w:b/>
-          <w:sz w:val="28"/>
-          <w:szCs w:val="28"/>
-        </w:rPr>
-        <w:t>:</w:t>
+        <w:t xml:space="preserve">Plot four learning curves (loss &amp; accuracy) of the training process (train/validation) </w:t>
+      </w:r>
+      <w:r>
+        <w:rPr>
+          <w:rFonts w:ascii="Times New Roman" w:eastAsia="標楷體" w:hAnsi="Times New Roman" w:cs="Times New Roman"/>
+          <w:b/>
+          <w:sz w:val="28"/>
+          <w:szCs w:val="28"/>
+        </w:rPr>
+        <w:lastRenderedPageBreak/>
+        <w:t>for both models. Total 8 plots. (8%)</w:t>
+      </w:r>
+    </w:p>
+    <w:p>
+      <w:pPr>
+        <w:rPr>
+          <w:rFonts w:ascii="Times New Roman" w:eastAsia="標楷體" w:hAnsi="Times New Roman" w:cs="Times New Roman"/>
+          <w:b/>
+          <w:sz w:val="28"/>
+          <w:szCs w:val="28"/>
+        </w:rPr>
+      </w:pPr>
+    </w:p>
+    <w:p>
+      <w:pPr>
+        <w:rPr>
+          <w:rFonts w:ascii="Times New Roman" w:eastAsia="標楷體" w:hAnsi="Times New Roman" w:cs="Times New Roman"/>
+          <w:b/>
+          <w:sz w:val="28"/>
+          <w:szCs w:val="28"/>
+        </w:rPr>
+      </w:pPr>
+      <w:r>
+        <w:rPr>
+          <w:rFonts w:ascii="Times New Roman" w:eastAsia="標楷體" w:hAnsi="Times New Roman" w:cs="Times New Roman"/>
+          <w:b/>
+          <w:sz w:val="28"/>
+          <w:szCs w:val="28"/>
+        </w:rPr>
+        <w:t>Mynet:</w:t>
       </w:r>
     </w:p>
     <w:p>
@@ -1022,6 +3223,7 @@
         <w:rPr>
           <w:rFonts w:ascii="Times New Roman" w:eastAsia="標楷體" w:hAnsi="Times New Roman" w:cs="Times New Roman"/>
           <w:b/>
+          <w:noProof/>
           <w:sz w:val="28"/>
           <w:szCs w:val="28"/>
         </w:rPr>
@@ -1065,6 +3267,7 @@
         <w:rPr>
           <w:rFonts w:ascii="Times New Roman" w:eastAsia="標楷體" w:hAnsi="Times New Roman" w:cs="Times New Roman"/>
           <w:b/>
+          <w:noProof/>
           <w:sz w:val="28"/>
           <w:szCs w:val="28"/>
         </w:rPr>
@@ -1145,6 +3348,7 @@
         <w:rPr>
           <w:rFonts w:ascii="Times New Roman" w:eastAsia="標楷體" w:hAnsi="Times New Roman" w:cs="Times New Roman"/>
           <w:b/>
+          <w:noProof/>
           <w:sz w:val="28"/>
           <w:szCs w:val="28"/>
         </w:rPr>
@@ -1188,6 +3392,7 @@
         <w:rPr>
           <w:rFonts w:ascii="Times New Roman" w:eastAsia="標楷體" w:hAnsi="Times New Roman" w:cs="Times New Roman"/>
           <w:b/>
+          <w:noProof/>
           <w:sz w:val="28"/>
           <w:szCs w:val="28"/>
         </w:rPr>
@@ -1279,7 +3484,6 @@
           <w:sz w:val="28"/>
           <w:szCs w:val="28"/>
         </w:rPr>
-        <w:lastRenderedPageBreak/>
         <w:t>Train</w:t>
       </w:r>
     </w:p>
@@ -1298,6 +3502,7 @@
         <w:rPr>
           <w:rFonts w:ascii="Times New Roman" w:eastAsia="標楷體" w:hAnsi="Times New Roman" w:cs="Times New Roman"/>
           <w:b/>
+          <w:noProof/>
           <w:sz w:val="28"/>
           <w:szCs w:val="28"/>
         </w:rPr>
@@ -1341,6 +3546,7 @@
         <w:rPr>
           <w:rFonts w:ascii="Times New Roman" w:eastAsia="標楷體" w:hAnsi="Times New Roman" w:cs="Times New Roman"/>
           <w:b/>
+          <w:noProof/>
           <w:sz w:val="28"/>
           <w:szCs w:val="28"/>
         </w:rPr>
@@ -1421,11 +3627,13 @@
         <w:rPr>
           <w:rFonts w:ascii="Times New Roman" w:eastAsia="標楷體" w:hAnsi="Times New Roman" w:cs="Times New Roman"/>
           <w:b/>
-          <w:sz w:val="28"/>
-          <w:szCs w:val="28"/>
-        </w:rPr>
+          <w:noProof/>
+          <w:sz w:val="28"/>
+          <w:szCs w:val="28"/>
+        </w:rPr>
+        <w:lastRenderedPageBreak/>
         <w:drawing>
-          <wp:inline distT="0" distB="0" distL="0" distR="0" wp14:anchorId="1C1F95BE" wp14:editId="037FE6DD">
+          <wp:inline distT="0" distB="0" distL="0" distR="0" wp14:anchorId="1C1F95BE" wp14:editId="410430EE">
             <wp:extent cx="2516909" cy="1887682"/>
             <wp:effectExtent l="0" t="0" r="0" b="5080"/>
             <wp:docPr id="1289394855" name="圖片 1"/>
@@ -1446,7 +3654,7 @@
                     </a:stretch>
                   </pic:blipFill>
                   <pic:spPr>
-                    <a:xfrm flipH="1">
+                    <a:xfrm>
                       <a:off x="0" y="0"/>
                       <a:ext cx="2598281" cy="1948711"/>
                     </a:xfrm>
@@ -1464,14 +3672,15 @@
         <w:rPr>
           <w:rFonts w:ascii="Times New Roman" w:eastAsia="標楷體" w:hAnsi="Times New Roman" w:cs="Times New Roman"/>
           <w:b/>
+          <w:noProof/>
           <w:sz w:val="28"/>
           <w:szCs w:val="28"/>
         </w:rPr>
         <w:drawing>
-          <wp:inline distT="0" distB="0" distL="0" distR="0" wp14:anchorId="3573A8A6" wp14:editId="2CA9A4A7">
+          <wp:inline distT="0" distB="0" distL="0" distR="0" wp14:anchorId="3EA24266" wp14:editId="3AF7E7E5">
             <wp:extent cx="2516909" cy="1887682"/>
             <wp:effectExtent l="0" t="0" r="0" b="5080"/>
-            <wp:docPr id="16708976" name="圖片 1"/>
+            <wp:docPr id="696704770" name="圖片 1"/>
             <wp:cNvGraphicFramePr>
               <a:graphicFrameLocks xmlns:a="http://schemas.openxmlformats.org/drawingml/2006/main" noChangeAspect="1"/>
             </wp:cNvGraphicFramePr>
@@ -1479,19 +3688,19 @@
               <a:graphicData uri="http://schemas.openxmlformats.org/drawingml/2006/picture">
                 <pic:pic xmlns:pic="http://schemas.openxmlformats.org/drawingml/2006/picture">
                   <pic:nvPicPr>
-                    <pic:cNvPr id="16708976" name=""/>
+                    <pic:cNvPr id="696704770" name=""/>
                     <pic:cNvPicPr/>
                   </pic:nvPicPr>
                   <pic:blipFill>
-                    <a:blip r:embed="rId15"/>
+                    <a:blip r:embed="rId16"/>
                     <a:stretch>
                       <a:fillRect/>
                     </a:stretch>
                   </pic:blipFill>
                   <pic:spPr>
-                    <a:xfrm flipH="1">
+                    <a:xfrm>
                       <a:off x="0" y="0"/>
-                      <a:ext cx="2565364" cy="1924023"/>
+                      <a:ext cx="2584520" cy="1938390"/>
                     </a:xfrm>
                     <a:prstGeom prst="rect">
                       <a:avLst/>
@@ -1529,27 +3738,7 @@
           <w:sz w:val="28"/>
           <w:szCs w:val="28"/>
         </w:rPr>
-        <w:t xml:space="preserve">Briefly describe what method do you apply on your best model? (e.g. data augmentation, model architecture, loss function, </w:t>
-      </w:r>
-      <w:proofErr w:type="spellStart"/>
-      <w:r>
-        <w:rPr>
-          <w:rFonts w:ascii="Times New Roman" w:eastAsia="標楷體" w:hAnsi="Times New Roman" w:cs="Times New Roman"/>
-          <w:b/>
-          <w:sz w:val="28"/>
-          <w:szCs w:val="28"/>
-        </w:rPr>
-        <w:t>etc</w:t>
-      </w:r>
-      <w:proofErr w:type="spellEnd"/>
-      <w:r>
-        <w:rPr>
-          <w:rFonts w:ascii="Times New Roman" w:eastAsia="標楷體" w:hAnsi="Times New Roman" w:cs="Times New Roman"/>
-          <w:b/>
-          <w:sz w:val="28"/>
-          <w:szCs w:val="28"/>
-        </w:rPr>
-        <w:t>)</w:t>
+        <w:t>Briefly describe what method do you apply on your best model? (e.g. data augmentation, model architecture, loss function, etc)</w:t>
       </w:r>
       <w:r>
         <w:rPr>
@@ -1588,42 +3777,237 @@
           <w:szCs w:val="28"/>
         </w:rPr>
       </w:pPr>
-      <w:r>
-        <w:rPr>
-          <w:rFonts w:ascii="Times New Roman" w:eastAsia="標楷體" w:hAnsi="Times New Roman" w:cs="Times New Roman"/>
-          <w:b/>
-          <w:sz w:val="28"/>
-          <w:szCs w:val="28"/>
-        </w:rPr>
-        <w:t>Ans:</w:t>
-      </w:r>
-    </w:p>
-    <w:p>
-      <w:pPr>
-        <w:rPr>
-          <w:rFonts w:ascii="Times New Roman" w:eastAsia="標楷體" w:hAnsi="Times New Roman" w:cs="Times New Roman"/>
-          <w:b/>
-          <w:sz w:val="28"/>
-          <w:szCs w:val="28"/>
-        </w:rPr>
-      </w:pPr>
-    </w:p>
-    <w:p>
-      <w:pPr>
-        <w:rPr>
-          <w:rFonts w:ascii="Times New Roman" w:eastAsia="標楷體" w:hAnsi="Times New Roman" w:cs="Times New Roman"/>
-          <w:b/>
-          <w:sz w:val="28"/>
-          <w:szCs w:val="28"/>
-        </w:rPr>
-      </w:pPr>
-    </w:p>
-    <w:p>
-      <w:pPr>
-        <w:rPr>
-          <w:rFonts w:ascii="Times New Roman" w:eastAsia="標楷體" w:hAnsi="Times New Roman" w:cs="Times New Roman"/>
-          <w:b/>
-          <w:szCs w:val="18"/>
+    </w:p>
+    <w:p>
+      <w:pPr>
+        <w:rPr>
+          <w:rFonts w:ascii="Times New Roman" w:eastAsia="標楷體" w:hAnsi="Times New Roman" w:cs="Times New Roman"/>
+          <w:bCs/>
+          <w:sz w:val="28"/>
+          <w:szCs w:val="28"/>
+        </w:rPr>
+      </w:pPr>
+      <w:r>
+        <w:rPr>
+          <w:rFonts w:ascii="Times New Roman" w:eastAsia="標楷體" w:hAnsi="Times New Roman" w:cs="Times New Roman"/>
+          <w:b/>
+          <w:sz w:val="28"/>
+          <w:szCs w:val="28"/>
+        </w:rPr>
+        <w:tab/>
+      </w:r>
+      <w:r>
+        <w:rPr>
+          <w:rFonts w:ascii="Times New Roman" w:eastAsia="標楷體" w:hAnsi="Times New Roman" w:cs="Times New Roman"/>
+          <w:bCs/>
+          <w:sz w:val="28"/>
+          <w:szCs w:val="28"/>
+        </w:rPr>
+        <w:t xml:space="preserve">My best model is </w:t>
+      </w:r>
+      <w:r>
+        <w:rPr>
+          <w:rFonts w:ascii="Times New Roman" w:eastAsia="標楷體" w:hAnsi="Times New Roman" w:cs="Times New Roman"/>
+          <w:bCs/>
+          <w:sz w:val="28"/>
+          <w:szCs w:val="28"/>
+          <w:shd w:val="pct15" w:color="auto" w:fill="FFFFFF"/>
+        </w:rPr>
+        <w:t>resnet18</w:t>
+      </w:r>
+      <w:r>
+        <w:rPr>
+          <w:rFonts w:ascii="Times New Roman" w:eastAsia="標楷體" w:hAnsi="Times New Roman" w:cs="Times New Roman"/>
+          <w:bCs/>
+          <w:sz w:val="28"/>
+          <w:szCs w:val="28"/>
+        </w:rPr>
+        <w:t xml:space="preserve"> with </w:t>
+      </w:r>
+      <w:r>
+        <w:rPr>
+          <w:rFonts w:ascii="Times New Roman" w:eastAsia="標楷體" w:hAnsi="Times New Roman" w:cs="Times New Roman"/>
+          <w:bCs/>
+          <w:sz w:val="28"/>
+          <w:szCs w:val="28"/>
+        </w:rPr>
+        <w:t xml:space="preserve">pretrained weight, </w:t>
+      </w:r>
+      <w:r>
+        <w:rPr>
+          <w:rFonts w:ascii="Times New Roman" w:eastAsia="標楷體" w:hAnsi="Times New Roman" w:cs="Times New Roman"/>
+          <w:bCs/>
+          <w:sz w:val="28"/>
+          <w:szCs w:val="28"/>
+        </w:rPr>
+        <w:t>conv1’s kernel size = 3,</w:t>
+      </w:r>
+      <w:r>
+        <w:rPr>
+          <w:rFonts w:ascii="Times New Roman" w:eastAsia="標楷體" w:hAnsi="Times New Roman" w:cs="Times New Roman"/>
+          <w:bCs/>
+          <w:sz w:val="28"/>
+          <w:szCs w:val="28"/>
+        </w:rPr>
+        <w:t xml:space="preserve"> replacing first maxpool layer with </w:t>
+      </w:r>
+      <w:r>
+        <w:rPr>
+          <w:rFonts w:ascii="Times New Roman" w:eastAsia="標楷體" w:hAnsi="Times New Roman" w:cs="Times New Roman"/>
+          <w:bCs/>
+          <w:sz w:val="28"/>
+          <w:szCs w:val="28"/>
+          <w:shd w:val="pct15" w:color="auto" w:fill="FFFFFF"/>
+        </w:rPr>
+        <w:t>Identity()</w:t>
+      </w:r>
+      <w:r>
+        <w:rPr>
+          <w:rFonts w:ascii="Times New Roman" w:eastAsia="標楷體" w:hAnsi="Times New Roman" w:cs="Times New Roman"/>
+          <w:bCs/>
+          <w:sz w:val="28"/>
+          <w:szCs w:val="28"/>
+        </w:rPr>
+        <w:t>,</w:t>
+      </w:r>
+      <w:r>
+        <w:rPr>
+          <w:rFonts w:ascii="Times New Roman" w:eastAsia="標楷體" w:hAnsi="Times New Roman" w:cs="Times New Roman"/>
+          <w:bCs/>
+          <w:sz w:val="28"/>
+          <w:szCs w:val="28"/>
+        </w:rPr>
+        <w:t xml:space="preserve"> data augmentation, and use adam.</w:t>
+      </w:r>
+    </w:p>
+    <w:p>
+      <w:pPr>
+        <w:rPr>
+          <w:rFonts w:ascii="Times New Roman" w:eastAsia="標楷體" w:hAnsi="Times New Roman" w:cs="Times New Roman"/>
+          <w:bCs/>
+          <w:sz w:val="28"/>
+          <w:szCs w:val="28"/>
+        </w:rPr>
+      </w:pPr>
+      <w:r>
+        <w:rPr>
+          <w:rFonts w:ascii="Times New Roman" w:eastAsia="標楷體" w:hAnsi="Times New Roman" w:cs="Times New Roman"/>
+          <w:bCs/>
+          <w:sz w:val="28"/>
+          <w:szCs w:val="28"/>
+        </w:rPr>
+        <w:tab/>
+        <w:t xml:space="preserve">For data augmentation, I use a function </w:t>
+      </w:r>
+      <w:r>
+        <w:rPr>
+          <w:rFonts w:ascii="Times New Roman" w:eastAsia="標楷體" w:hAnsi="Times New Roman" w:cs="Times New Roman"/>
+          <w:bCs/>
+          <w:sz w:val="28"/>
+          <w:szCs w:val="28"/>
+          <w:shd w:val="pct15" w:color="auto" w:fill="FFFFFF"/>
+        </w:rPr>
+        <w:t>RandAugment(4,15)</w:t>
+      </w:r>
+      <w:r>
+        <w:rPr>
+          <w:rFonts w:ascii="Times New Roman" w:eastAsia="標楷體" w:hAnsi="Times New Roman" w:cs="Times New Roman"/>
+          <w:bCs/>
+          <w:sz w:val="28"/>
+          <w:szCs w:val="28"/>
+        </w:rPr>
+        <w:t xml:space="preserve"> in </w:t>
+      </w:r>
+      <w:r>
+        <w:rPr>
+          <w:rFonts w:ascii="Times New Roman" w:eastAsia="標楷體" w:hAnsi="Times New Roman" w:cs="Times New Roman"/>
+          <w:bCs/>
+          <w:sz w:val="28"/>
+          <w:szCs w:val="28"/>
+          <w:shd w:val="pct15" w:color="auto" w:fill="FFFFFF"/>
+        </w:rPr>
+        <w:t>torchvision.transforms</w:t>
+      </w:r>
+      <w:r>
+        <w:rPr>
+          <w:rFonts w:ascii="Times New Roman" w:eastAsia="標楷體" w:hAnsi="Times New Roman" w:cs="Times New Roman"/>
+          <w:bCs/>
+          <w:sz w:val="28"/>
+          <w:szCs w:val="28"/>
+        </w:rPr>
+        <w:t xml:space="preserve">. This function can randomly apply 4 </w:t>
+      </w:r>
+      <w:r>
+        <w:rPr>
+          <w:rFonts w:ascii="Times New Roman" w:eastAsia="標楷體" w:hAnsi="Times New Roman" w:cs="Times New Roman"/>
+          <w:bCs/>
+          <w:sz w:val="28"/>
+          <w:szCs w:val="28"/>
+        </w:rPr>
+        <w:t>augmentations</w:t>
+      </w:r>
+      <w:r>
+        <w:rPr>
+          <w:rFonts w:ascii="Times New Roman" w:eastAsia="標楷體" w:hAnsi="Times New Roman" w:cs="Times New Roman"/>
+          <w:bCs/>
+          <w:sz w:val="28"/>
+          <w:szCs w:val="28"/>
+        </w:rPr>
+        <w:t xml:space="preserve"> with magnitude = 15.</w:t>
+      </w:r>
+      <w:r>
+        <w:rPr>
+          <w:rFonts w:ascii="Times New Roman" w:eastAsia="標楷體" w:hAnsi="Times New Roman" w:cs="Times New Roman"/>
+          <w:bCs/>
+          <w:sz w:val="28"/>
+          <w:szCs w:val="28"/>
+        </w:rPr>
+        <w:t xml:space="preserve"> And </w:t>
+      </w:r>
+      <w:r>
+        <w:rPr>
+          <w:rFonts w:ascii="Times New Roman" w:eastAsia="標楷體" w:hAnsi="Times New Roman" w:cs="Times New Roman"/>
+          <w:bCs/>
+          <w:sz w:val="28"/>
+          <w:szCs w:val="28"/>
+        </w:rPr>
+        <w:t>model with these setup</w:t>
+      </w:r>
+      <w:r>
+        <w:rPr>
+          <w:rFonts w:ascii="Times New Roman" w:eastAsia="標楷體" w:hAnsi="Times New Roman" w:cs="Times New Roman"/>
+          <w:bCs/>
+          <w:sz w:val="28"/>
+          <w:szCs w:val="28"/>
+        </w:rPr>
+        <w:t>s</w:t>
+      </w:r>
+      <w:r>
+        <w:rPr>
+          <w:rFonts w:ascii="Times New Roman" w:eastAsia="標楷體" w:hAnsi="Times New Roman" w:cs="Times New Roman"/>
+          <w:bCs/>
+          <w:sz w:val="28"/>
+          <w:szCs w:val="28"/>
+        </w:rPr>
+        <w:t xml:space="preserve"> </w:t>
+      </w:r>
+      <w:r>
+        <w:rPr>
+          <w:rFonts w:ascii="Times New Roman" w:eastAsia="標楷體" w:hAnsi="Times New Roman" w:cs="Times New Roman"/>
+          <w:bCs/>
+          <w:sz w:val="28"/>
+          <w:szCs w:val="28"/>
+        </w:rPr>
+        <w:t>has a quite high accuracy.</w:t>
+      </w:r>
+    </w:p>
+    <w:p>
+      <w:pPr>
+        <w:rPr>
+          <w:rFonts w:ascii="Times New Roman" w:eastAsia="標楷體" w:hAnsi="Times New Roman" w:cs="Times New Roman"/>
+          <w:b/>
+          <w:sz w:val="28"/>
+          <w:szCs w:val="28"/>
         </w:rPr>
       </w:pPr>
     </w:p>

</xml_diff>